<commit_message>
project doc planning update
</commit_message>
<xml_diff>
--- a/COMPX202 -A8.docx
+++ b/COMPX202 -A8.docx
@@ -84,23 +84,13 @@
           <w:lang w:val="en-US"/>
         </w:rPr>
       </w:pPr>
-      <w:proofErr w:type="spellStart"/>
-      <w:r>
-        <w:rPr>
-          <w:sz w:val="32"/>
-          <w:szCs w:val="32"/>
-          <w:lang w:val="en-US"/>
-        </w:rPr>
-        <w:t>Xuanlin</w:t>
-      </w:r>
-      <w:proofErr w:type="spellEnd"/>
-      <w:r>
-        <w:rPr>
-          <w:sz w:val="32"/>
-          <w:szCs w:val="32"/>
-          <w:lang w:val="en-US"/>
-        </w:rPr>
-        <w:t xml:space="preserve"> Jiang, 31711049</w:t>
+      <w:r>
+        <w:rPr>
+          <w:sz w:val="32"/>
+          <w:szCs w:val="32"/>
+          <w:lang w:val="en-US"/>
+        </w:rPr>
+        <w:t>Xuanlin Jiang, 31711049</w:t>
       </w:r>
       <w:r>
         <w:rPr>
@@ -1349,6 +1339,3188 @@
         <w:rPr>
           <w:sz w:val="32"/>
           <w:szCs w:val="32"/>
+          <w:lang w:val="en-US"/>
+        </w:rPr>
+      </w:pPr>
+    </w:p>
+    <w:p>
+      <w:pPr>
+        <w:rPr>
+          <w:b/>
+          <w:bCs/>
+          <w:sz w:val="36"/>
+          <w:szCs w:val="36"/>
+          <w:lang w:val="en-US"/>
+        </w:rPr>
+      </w:pPr>
+      <w:r>
+        <w:rPr>
+          <w:rFonts w:hint="eastAsia"/>
+          <w:b/>
+          <w:bCs/>
+          <w:sz w:val="36"/>
+          <w:szCs w:val="36"/>
+          <w:lang w:val="en-US"/>
+        </w:rPr>
+        <w:t>Recordings</w:t>
+      </w:r>
+    </w:p>
+    <w:p>
+      <w:pPr>
+        <w:rPr>
+          <w:sz w:val="40"/>
+          <w:szCs w:val="40"/>
+          <w:lang w:val="en-US"/>
+        </w:rPr>
+      </w:pPr>
+      <w:r>
+        <w:rPr>
+          <w:rFonts w:hint="eastAsia"/>
+          <w:sz w:val="40"/>
+          <w:szCs w:val="40"/>
+          <w:lang w:val="en-US"/>
+        </w:rPr>
+        <w:t>Task</w:t>
+      </w:r>
+      <w:r>
+        <w:rPr>
+          <w:sz w:val="40"/>
+          <w:szCs w:val="40"/>
+          <w:lang w:val="en-US"/>
+        </w:rPr>
+        <w:t xml:space="preserve"> 1</w:t>
+      </w:r>
+    </w:p>
+    <w:p>
+      <w:pPr>
+        <w:rPr>
+          <w:sz w:val="32"/>
+          <w:szCs w:val="32"/>
+          <w:lang w:val="en-US"/>
+        </w:rPr>
+      </w:pPr>
+      <w:r>
+        <w:rPr>
+          <w:rFonts w:hint="eastAsia"/>
+          <w:sz w:val="32"/>
+          <w:szCs w:val="32"/>
+          <w:lang w:val="en-US"/>
+        </w:rPr>
+        <w:t>This</w:t>
+      </w:r>
+      <w:r>
+        <w:rPr>
+          <w:sz w:val="32"/>
+          <w:szCs w:val="32"/>
+          <w:lang w:val="en-US"/>
+        </w:rPr>
+        <w:t xml:space="preserve"> </w:t>
+      </w:r>
+      <w:r>
+        <w:rPr>
+          <w:rFonts w:hint="eastAsia"/>
+          <w:sz w:val="32"/>
+          <w:szCs w:val="32"/>
+          <w:lang w:val="en-US"/>
+        </w:rPr>
+        <w:t>task</w:t>
+      </w:r>
+      <w:r>
+        <w:rPr>
+          <w:sz w:val="32"/>
+          <w:szCs w:val="32"/>
+          <w:lang w:val="en-US"/>
+        </w:rPr>
+        <w:t xml:space="preserve"> </w:t>
+      </w:r>
+      <w:r>
+        <w:rPr>
+          <w:rFonts w:hint="eastAsia"/>
+          <w:sz w:val="32"/>
+          <w:szCs w:val="32"/>
+          <w:lang w:val="en-US"/>
+        </w:rPr>
+        <w:t>is</w:t>
+      </w:r>
+      <w:r>
+        <w:rPr>
+          <w:sz w:val="32"/>
+          <w:szCs w:val="32"/>
+          <w:lang w:val="en-US"/>
+        </w:rPr>
+        <w:t xml:space="preserve"> </w:t>
+      </w:r>
+      <w:r>
+        <w:rPr>
+          <w:rFonts w:hint="eastAsia"/>
+          <w:sz w:val="32"/>
+          <w:szCs w:val="32"/>
+          <w:lang w:val="en-US"/>
+        </w:rPr>
+        <w:t>firstly</w:t>
+      </w:r>
+      <w:r>
+        <w:rPr>
+          <w:sz w:val="32"/>
+          <w:szCs w:val="32"/>
+          <w:lang w:val="en-US"/>
+        </w:rPr>
+        <w:t xml:space="preserve"> </w:t>
+      </w:r>
+      <w:r>
+        <w:rPr>
+          <w:rFonts w:hint="eastAsia"/>
+          <w:sz w:val="32"/>
+          <w:szCs w:val="32"/>
+          <w:lang w:val="en-US"/>
+        </w:rPr>
+        <w:t>going</w:t>
+      </w:r>
+      <w:r>
+        <w:rPr>
+          <w:sz w:val="32"/>
+          <w:szCs w:val="32"/>
+          <w:lang w:val="en-US"/>
+        </w:rPr>
+        <w:t xml:space="preserve"> </w:t>
+      </w:r>
+      <w:r>
+        <w:rPr>
+          <w:rFonts w:hint="eastAsia"/>
+          <w:sz w:val="32"/>
+          <w:szCs w:val="32"/>
+          <w:lang w:val="en-US"/>
+        </w:rPr>
+        <w:t>to</w:t>
+      </w:r>
+      <w:r>
+        <w:rPr>
+          <w:sz w:val="32"/>
+          <w:szCs w:val="32"/>
+          <w:lang w:val="en-US"/>
+        </w:rPr>
+        <w:t xml:space="preserve"> </w:t>
+      </w:r>
+      <w:r>
+        <w:rPr>
+          <w:rFonts w:hint="eastAsia"/>
+          <w:sz w:val="32"/>
+          <w:szCs w:val="32"/>
+          <w:lang w:val="en-US"/>
+        </w:rPr>
+        <w:t>design</w:t>
+      </w:r>
+      <w:r>
+        <w:rPr>
+          <w:sz w:val="32"/>
+          <w:szCs w:val="32"/>
+          <w:lang w:val="en-US"/>
+        </w:rPr>
+        <w:t xml:space="preserve"> </w:t>
+      </w:r>
+      <w:r>
+        <w:rPr>
+          <w:rFonts w:hint="eastAsia"/>
+          <w:sz w:val="32"/>
+          <w:szCs w:val="32"/>
+          <w:lang w:val="en-US"/>
+        </w:rPr>
+        <w:t>the</w:t>
+      </w:r>
+      <w:r>
+        <w:rPr>
+          <w:sz w:val="32"/>
+          <w:szCs w:val="32"/>
+          <w:lang w:val="en-US"/>
+        </w:rPr>
+        <w:t xml:space="preserve"> </w:t>
+      </w:r>
+      <w:r>
+        <w:rPr>
+          <w:rFonts w:hint="eastAsia"/>
+          <w:sz w:val="32"/>
+          <w:szCs w:val="32"/>
+          <w:lang w:val="en-US"/>
+        </w:rPr>
+        <w:t>whole</w:t>
+      </w:r>
+      <w:r>
+        <w:rPr>
+          <w:sz w:val="32"/>
+          <w:szCs w:val="32"/>
+          <w:lang w:val="en-US"/>
+        </w:rPr>
+        <w:t xml:space="preserve"> </w:t>
+      </w:r>
+      <w:r>
+        <w:rPr>
+          <w:rFonts w:hint="eastAsia"/>
+          <w:sz w:val="32"/>
+          <w:szCs w:val="32"/>
+          <w:lang w:val="en-US"/>
+        </w:rPr>
+        <w:t>game</w:t>
+      </w:r>
+      <w:r>
+        <w:rPr>
+          <w:sz w:val="32"/>
+          <w:szCs w:val="32"/>
+          <w:lang w:val="en-US"/>
+        </w:rPr>
+        <w:t xml:space="preserve">, </w:t>
+      </w:r>
+      <w:r>
+        <w:rPr>
+          <w:rFonts w:hint="eastAsia"/>
+          <w:sz w:val="32"/>
+          <w:szCs w:val="32"/>
+          <w:lang w:val="en-US"/>
+        </w:rPr>
+        <w:t>together</w:t>
+      </w:r>
+      <w:r>
+        <w:rPr>
+          <w:sz w:val="32"/>
+          <w:szCs w:val="32"/>
+          <w:lang w:val="en-US"/>
+        </w:rPr>
+        <w:t xml:space="preserve"> </w:t>
+      </w:r>
+      <w:r>
+        <w:rPr>
+          <w:rFonts w:hint="eastAsia"/>
+          <w:sz w:val="32"/>
+          <w:szCs w:val="32"/>
+          <w:lang w:val="en-US"/>
+        </w:rPr>
+        <w:t>with</w:t>
+      </w:r>
+      <w:r>
+        <w:rPr>
+          <w:sz w:val="32"/>
+          <w:szCs w:val="32"/>
+          <w:lang w:val="en-US"/>
+        </w:rPr>
+        <w:t xml:space="preserve"> </w:t>
+      </w:r>
+      <w:r>
+        <w:rPr>
+          <w:rFonts w:hint="eastAsia"/>
+          <w:sz w:val="32"/>
+          <w:szCs w:val="32"/>
+          <w:lang w:val="en-US"/>
+        </w:rPr>
+        <w:t>the</w:t>
+      </w:r>
+      <w:r>
+        <w:rPr>
+          <w:sz w:val="32"/>
+          <w:szCs w:val="32"/>
+          <w:lang w:val="en-US"/>
+        </w:rPr>
+        <w:t xml:space="preserve"> </w:t>
+      </w:r>
+      <w:r>
+        <w:rPr>
+          <w:rFonts w:hint="eastAsia"/>
+          <w:sz w:val="32"/>
+          <w:szCs w:val="32"/>
+          <w:lang w:val="en-US"/>
+        </w:rPr>
+        <w:t>wireframe</w:t>
+      </w:r>
+      <w:r>
+        <w:rPr>
+          <w:sz w:val="32"/>
+          <w:szCs w:val="32"/>
+          <w:lang w:val="en-US"/>
+        </w:rPr>
+        <w:t xml:space="preserve"> </w:t>
+      </w:r>
+      <w:r>
+        <w:rPr>
+          <w:rFonts w:hint="eastAsia"/>
+          <w:sz w:val="32"/>
+          <w:szCs w:val="32"/>
+          <w:lang w:val="en-US"/>
+        </w:rPr>
+        <w:t>interface</w:t>
+      </w:r>
+      <w:r>
+        <w:rPr>
+          <w:sz w:val="32"/>
+          <w:szCs w:val="32"/>
+          <w:lang w:val="en-US"/>
+        </w:rPr>
+        <w:t xml:space="preserve"> </w:t>
+      </w:r>
+      <w:r>
+        <w:rPr>
+          <w:rFonts w:hint="eastAsia"/>
+          <w:sz w:val="32"/>
+          <w:szCs w:val="32"/>
+          <w:lang w:val="en-US"/>
+        </w:rPr>
+        <w:t>design</w:t>
+      </w:r>
+      <w:r>
+        <w:rPr>
+          <w:sz w:val="32"/>
+          <w:szCs w:val="32"/>
+          <w:lang w:val="en-US"/>
+        </w:rPr>
+        <w:t xml:space="preserve"> </w:t>
+      </w:r>
+      <w:r>
+        <w:rPr>
+          <w:rFonts w:hint="eastAsia"/>
+          <w:sz w:val="32"/>
+          <w:szCs w:val="32"/>
+          <w:lang w:val="en-US"/>
+        </w:rPr>
+        <w:t>and</w:t>
+      </w:r>
+      <w:r>
+        <w:rPr>
+          <w:sz w:val="32"/>
+          <w:szCs w:val="32"/>
+          <w:lang w:val="en-US"/>
+        </w:rPr>
+        <w:t xml:space="preserve"> </w:t>
+      </w:r>
+      <w:r>
+        <w:rPr>
+          <w:rFonts w:hint="eastAsia"/>
+          <w:sz w:val="32"/>
+          <w:szCs w:val="32"/>
+          <w:lang w:val="en-US"/>
+        </w:rPr>
+        <w:t>using</w:t>
+      </w:r>
+      <w:r>
+        <w:rPr>
+          <w:sz w:val="32"/>
+          <w:szCs w:val="32"/>
+          <w:lang w:val="en-US"/>
+        </w:rPr>
+        <w:t xml:space="preserve"> </w:t>
+      </w:r>
+      <w:r>
+        <w:rPr>
+          <w:rFonts w:hint="eastAsia"/>
+          <w:sz w:val="32"/>
+          <w:szCs w:val="32"/>
+          <w:lang w:val="en-US"/>
+        </w:rPr>
+        <w:t>flow.</w:t>
+      </w:r>
+      <w:r>
+        <w:rPr>
+          <w:sz w:val="32"/>
+          <w:szCs w:val="32"/>
+          <w:lang w:val="en-US"/>
+        </w:rPr>
+        <w:t xml:space="preserve"> In detail, the game design includes how </w:t>
+      </w:r>
+      <w:r>
+        <w:rPr>
+          <w:rFonts w:hint="eastAsia"/>
+          <w:sz w:val="32"/>
+          <w:szCs w:val="32"/>
+          <w:lang w:val="en-US"/>
+        </w:rPr>
+        <w:t>three</w:t>
+      </w:r>
+      <w:r>
+        <w:rPr>
+          <w:sz w:val="32"/>
+          <w:szCs w:val="32"/>
+          <w:lang w:val="en-US"/>
+        </w:rPr>
+        <w:t xml:space="preserve"> </w:t>
+      </w:r>
+      <w:r>
+        <w:rPr>
+          <w:rFonts w:hint="eastAsia"/>
+          <w:sz w:val="32"/>
+          <w:szCs w:val="32"/>
+          <w:lang w:val="en-US"/>
+        </w:rPr>
+        <w:t>activit</w:t>
+      </w:r>
+      <w:r>
+        <w:rPr>
+          <w:sz w:val="32"/>
+          <w:szCs w:val="32"/>
+          <w:lang w:val="en-US"/>
+        </w:rPr>
+        <w:t xml:space="preserve">ies </w:t>
+      </w:r>
+      <w:r>
+        <w:rPr>
+          <w:rFonts w:hint="eastAsia"/>
+          <w:sz w:val="32"/>
+          <w:szCs w:val="32"/>
+          <w:lang w:val="en-US"/>
+        </w:rPr>
+        <w:t>jump</w:t>
+      </w:r>
+      <w:r>
+        <w:rPr>
+          <w:sz w:val="32"/>
+          <w:szCs w:val="32"/>
+          <w:lang w:val="en-US"/>
+        </w:rPr>
+        <w:t xml:space="preserve">ing </w:t>
+      </w:r>
+      <w:r>
+        <w:rPr>
+          <w:rFonts w:hint="eastAsia"/>
+          <w:sz w:val="32"/>
+          <w:szCs w:val="32"/>
+          <w:lang w:val="en-US"/>
+        </w:rPr>
+        <w:t>to</w:t>
+      </w:r>
+      <w:r>
+        <w:rPr>
+          <w:sz w:val="32"/>
+          <w:szCs w:val="32"/>
+          <w:lang w:val="en-US"/>
+        </w:rPr>
+        <w:t xml:space="preserve"> </w:t>
+      </w:r>
+      <w:r>
+        <w:rPr>
+          <w:rFonts w:hint="eastAsia"/>
+          <w:sz w:val="32"/>
+          <w:szCs w:val="32"/>
+          <w:lang w:val="en-US"/>
+        </w:rPr>
+        <w:t>each</w:t>
+      </w:r>
+      <w:r>
+        <w:rPr>
+          <w:sz w:val="32"/>
+          <w:szCs w:val="32"/>
+          <w:lang w:val="en-US"/>
+        </w:rPr>
+        <w:t xml:space="preserve"> </w:t>
+      </w:r>
+      <w:r>
+        <w:rPr>
+          <w:rFonts w:hint="eastAsia"/>
+          <w:sz w:val="32"/>
+          <w:szCs w:val="32"/>
+          <w:lang w:val="en-US"/>
+        </w:rPr>
+        <w:t>other</w:t>
+      </w:r>
+      <w:r>
+        <w:rPr>
+          <w:sz w:val="32"/>
+          <w:szCs w:val="32"/>
+          <w:lang w:val="en-US"/>
+        </w:rPr>
+        <w:t xml:space="preserve"> by </w:t>
+      </w:r>
+      <w:r>
+        <w:rPr>
+          <w:rFonts w:hint="eastAsia"/>
+          <w:sz w:val="32"/>
+          <w:szCs w:val="32"/>
+          <w:lang w:val="en-US"/>
+        </w:rPr>
+        <w:t>tapping</w:t>
+      </w:r>
+      <w:r>
+        <w:rPr>
+          <w:sz w:val="32"/>
+          <w:szCs w:val="32"/>
+          <w:lang w:val="en-US"/>
+        </w:rPr>
+        <w:t xml:space="preserve"> </w:t>
+      </w:r>
+      <w:r>
+        <w:rPr>
+          <w:rFonts w:hint="eastAsia"/>
+          <w:sz w:val="32"/>
+          <w:szCs w:val="32"/>
+          <w:lang w:val="en-US"/>
+        </w:rPr>
+        <w:t>the</w:t>
+      </w:r>
+      <w:r>
+        <w:rPr>
+          <w:sz w:val="32"/>
+          <w:szCs w:val="32"/>
+          <w:lang w:val="en-US"/>
+        </w:rPr>
+        <w:t xml:space="preserve"> </w:t>
+      </w:r>
+      <w:r>
+        <w:rPr>
+          <w:rFonts w:hint="eastAsia"/>
+          <w:sz w:val="32"/>
+          <w:szCs w:val="32"/>
+          <w:lang w:val="en-US"/>
+        </w:rPr>
+        <w:t>icons</w:t>
+      </w:r>
+      <w:r>
+        <w:rPr>
+          <w:sz w:val="32"/>
+          <w:szCs w:val="32"/>
+          <w:lang w:val="en-US"/>
+        </w:rPr>
+        <w:t xml:space="preserve"> </w:t>
+      </w:r>
+      <w:r>
+        <w:rPr>
+          <w:rFonts w:hint="eastAsia"/>
+          <w:sz w:val="32"/>
+          <w:szCs w:val="32"/>
+          <w:lang w:val="en-US"/>
+        </w:rPr>
+        <w:t>in</w:t>
+      </w:r>
+      <w:r>
+        <w:rPr>
+          <w:sz w:val="32"/>
+          <w:szCs w:val="32"/>
+          <w:lang w:val="en-US"/>
+        </w:rPr>
+        <w:t xml:space="preserve"> </w:t>
+      </w:r>
+      <w:r>
+        <w:rPr>
+          <w:rFonts w:hint="eastAsia"/>
+          <w:sz w:val="32"/>
+          <w:szCs w:val="32"/>
+          <w:lang w:val="en-US"/>
+        </w:rPr>
+        <w:t>it</w:t>
+      </w:r>
+      <w:r>
+        <w:rPr>
+          <w:sz w:val="32"/>
+          <w:szCs w:val="32"/>
+          <w:lang w:val="en-US"/>
+        </w:rPr>
+        <w:t xml:space="preserve">, how </w:t>
+      </w:r>
+      <w:r>
+        <w:rPr>
+          <w:rFonts w:hint="eastAsia"/>
+          <w:sz w:val="32"/>
+          <w:szCs w:val="32"/>
+          <w:lang w:val="en-US"/>
+        </w:rPr>
+        <w:t>obstacles</w:t>
+      </w:r>
+      <w:r>
+        <w:rPr>
+          <w:sz w:val="32"/>
+          <w:szCs w:val="32"/>
+          <w:lang w:val="en-US"/>
+        </w:rPr>
+        <w:t xml:space="preserve"> </w:t>
+      </w:r>
+      <w:r>
+        <w:rPr>
+          <w:rFonts w:hint="eastAsia"/>
+          <w:sz w:val="32"/>
+          <w:szCs w:val="32"/>
+          <w:lang w:val="en-US"/>
+        </w:rPr>
+        <w:t>will</w:t>
+      </w:r>
+      <w:r>
+        <w:rPr>
+          <w:sz w:val="32"/>
+          <w:szCs w:val="32"/>
+          <w:lang w:val="en-US"/>
+        </w:rPr>
+        <w:t xml:space="preserve"> affect </w:t>
+      </w:r>
+      <w:r>
+        <w:rPr>
+          <w:rFonts w:hint="eastAsia"/>
+          <w:sz w:val="32"/>
+          <w:szCs w:val="32"/>
+          <w:lang w:val="en-US"/>
+        </w:rPr>
+        <w:t>the</w:t>
+      </w:r>
+      <w:r>
+        <w:rPr>
+          <w:sz w:val="32"/>
+          <w:szCs w:val="32"/>
+          <w:lang w:val="en-US"/>
+        </w:rPr>
+        <w:t xml:space="preserve"> </w:t>
+      </w:r>
+      <w:r>
+        <w:rPr>
+          <w:rFonts w:hint="eastAsia"/>
+          <w:sz w:val="32"/>
+          <w:szCs w:val="32"/>
+          <w:lang w:val="en-US"/>
+        </w:rPr>
+        <w:t>ball</w:t>
+      </w:r>
+      <w:r>
+        <w:rPr>
+          <w:sz w:val="32"/>
+          <w:szCs w:val="32"/>
+          <w:lang w:val="en-US"/>
+        </w:rPr>
+        <w:t xml:space="preserve"> </w:t>
+      </w:r>
+      <w:r>
+        <w:rPr>
+          <w:rFonts w:hint="eastAsia"/>
+          <w:sz w:val="32"/>
+          <w:szCs w:val="32"/>
+          <w:lang w:val="en-US"/>
+        </w:rPr>
+        <w:t>movement</w:t>
+      </w:r>
+      <w:r>
+        <w:rPr>
+          <w:sz w:val="32"/>
+          <w:szCs w:val="32"/>
+          <w:lang w:val="en-US"/>
+        </w:rPr>
+        <w:t xml:space="preserve">, how the score will be </w:t>
+      </w:r>
+      <w:r>
+        <w:rPr>
+          <w:rFonts w:hint="eastAsia"/>
+          <w:sz w:val="32"/>
+          <w:szCs w:val="32"/>
+          <w:lang w:val="en-US"/>
+        </w:rPr>
+        <w:t>calculated</w:t>
+      </w:r>
+      <w:r>
+        <w:rPr>
+          <w:sz w:val="32"/>
+          <w:szCs w:val="32"/>
+          <w:lang w:val="en-US"/>
+        </w:rPr>
+        <w:t>, when the single play, etc.</w:t>
+      </w:r>
+    </w:p>
+    <w:p>
+      <w:pPr>
+        <w:rPr>
+          <w:sz w:val="40"/>
+          <w:szCs w:val="40"/>
+          <w:lang w:val="en-US"/>
+        </w:rPr>
+      </w:pPr>
+      <w:r>
+        <w:rPr>
+          <w:rFonts w:hint="eastAsia"/>
+          <w:sz w:val="40"/>
+          <w:szCs w:val="40"/>
+          <w:lang w:val="en-US"/>
+        </w:rPr>
+        <w:lastRenderedPageBreak/>
+        <w:t>Task</w:t>
+      </w:r>
+      <w:r>
+        <w:rPr>
+          <w:sz w:val="40"/>
+          <w:szCs w:val="40"/>
+          <w:lang w:val="en-US"/>
+        </w:rPr>
+        <w:t xml:space="preserve"> </w:t>
+      </w:r>
+      <w:r>
+        <w:rPr>
+          <w:sz w:val="40"/>
+          <w:szCs w:val="40"/>
+          <w:lang w:val="en-US"/>
+        </w:rPr>
+        <w:t>2</w:t>
+      </w:r>
+    </w:p>
+    <w:p>
+      <w:pPr>
+        <w:rPr>
+          <w:rFonts w:hint="eastAsia"/>
+          <w:sz w:val="32"/>
+          <w:szCs w:val="32"/>
+          <w:lang w:val="en-US"/>
+        </w:rPr>
+      </w:pPr>
+      <w:r>
+        <w:rPr>
+          <w:rFonts w:hint="eastAsia"/>
+          <w:sz w:val="32"/>
+          <w:szCs w:val="32"/>
+          <w:lang w:val="en-US"/>
+        </w:rPr>
+        <w:t>This</w:t>
+      </w:r>
+      <w:r>
+        <w:rPr>
+          <w:sz w:val="32"/>
+          <w:szCs w:val="32"/>
+          <w:lang w:val="en-US"/>
+        </w:rPr>
+        <w:t xml:space="preserve"> </w:t>
+      </w:r>
+      <w:r>
+        <w:rPr>
+          <w:rFonts w:hint="eastAsia"/>
+          <w:sz w:val="32"/>
+          <w:szCs w:val="32"/>
+          <w:lang w:val="en-US"/>
+        </w:rPr>
+        <w:t>task</w:t>
+      </w:r>
+      <w:r>
+        <w:rPr>
+          <w:sz w:val="32"/>
+          <w:szCs w:val="32"/>
+          <w:lang w:val="en-US"/>
+        </w:rPr>
+        <w:t xml:space="preserve"> </w:t>
+      </w:r>
+      <w:r>
+        <w:rPr>
+          <w:rFonts w:hint="eastAsia"/>
+          <w:sz w:val="32"/>
+          <w:szCs w:val="32"/>
+          <w:lang w:val="en-US"/>
+        </w:rPr>
+        <w:t>is</w:t>
+      </w:r>
+      <w:r>
+        <w:rPr>
+          <w:sz w:val="32"/>
+          <w:szCs w:val="32"/>
+          <w:lang w:val="en-US"/>
+        </w:rPr>
+        <w:t xml:space="preserve"> </w:t>
+      </w:r>
+      <w:r>
+        <w:rPr>
+          <w:rFonts w:hint="eastAsia"/>
+          <w:sz w:val="32"/>
+          <w:szCs w:val="32"/>
+          <w:lang w:val="en-US"/>
+        </w:rPr>
+        <w:t>responsible</w:t>
+      </w:r>
+      <w:r>
+        <w:rPr>
+          <w:sz w:val="32"/>
+          <w:szCs w:val="32"/>
+          <w:lang w:val="en-US"/>
+        </w:rPr>
+        <w:t xml:space="preserve"> </w:t>
+      </w:r>
+      <w:r>
+        <w:rPr>
+          <w:rFonts w:hint="eastAsia"/>
+          <w:sz w:val="32"/>
+          <w:szCs w:val="32"/>
+          <w:lang w:val="en-US"/>
+        </w:rPr>
+        <w:t>for</w:t>
+      </w:r>
+      <w:r>
+        <w:rPr>
+          <w:sz w:val="32"/>
+          <w:szCs w:val="32"/>
+          <w:lang w:val="en-US"/>
+        </w:rPr>
+        <w:t xml:space="preserve"> </w:t>
+      </w:r>
+      <w:r>
+        <w:rPr>
+          <w:rFonts w:hint="eastAsia"/>
+          <w:sz w:val="32"/>
+          <w:szCs w:val="32"/>
+          <w:lang w:val="en-US"/>
+        </w:rPr>
+        <w:t>design</w:t>
+      </w:r>
+      <w:r>
+        <w:rPr>
+          <w:rFonts w:hint="eastAsia"/>
+          <w:sz w:val="32"/>
+          <w:szCs w:val="32"/>
+          <w:lang w:val="en-US"/>
+        </w:rPr>
+        <w:t>ing</w:t>
+      </w:r>
+      <w:r>
+        <w:rPr>
+          <w:sz w:val="32"/>
+          <w:szCs w:val="32"/>
+          <w:lang w:val="en-US"/>
+        </w:rPr>
+        <w:t xml:space="preserve"> </w:t>
+      </w:r>
+      <w:r>
+        <w:rPr>
+          <w:rFonts w:hint="eastAsia"/>
+          <w:sz w:val="32"/>
+          <w:szCs w:val="32"/>
+          <w:lang w:val="en-US"/>
+        </w:rPr>
+        <w:t>the</w:t>
+      </w:r>
+      <w:r>
+        <w:rPr>
+          <w:sz w:val="32"/>
+          <w:szCs w:val="32"/>
+          <w:lang w:val="en-US"/>
+        </w:rPr>
+        <w:t xml:space="preserve"> </w:t>
+      </w:r>
+      <w:r>
+        <w:rPr>
+          <w:rFonts w:hint="eastAsia"/>
+          <w:sz w:val="32"/>
+          <w:szCs w:val="32"/>
+          <w:lang w:val="en-US"/>
+        </w:rPr>
+        <w:t>app</w:t>
+      </w:r>
+      <w:r>
+        <w:rPr>
+          <w:sz w:val="32"/>
+          <w:szCs w:val="32"/>
+          <w:lang w:val="en-US"/>
+        </w:rPr>
+        <w:t xml:space="preserve"> </w:t>
+      </w:r>
+      <w:r>
+        <w:rPr>
+          <w:rFonts w:hint="eastAsia"/>
+          <w:sz w:val="32"/>
+          <w:szCs w:val="32"/>
+          <w:lang w:val="en-US"/>
+        </w:rPr>
+        <w:t>icon</w:t>
+      </w:r>
+      <w:r>
+        <w:rPr>
+          <w:sz w:val="32"/>
+          <w:szCs w:val="32"/>
+          <w:lang w:val="en-US"/>
+        </w:rPr>
+        <w:t xml:space="preserve"> </w:t>
+      </w:r>
+      <w:r>
+        <w:rPr>
+          <w:rFonts w:hint="eastAsia"/>
+          <w:sz w:val="32"/>
+          <w:szCs w:val="32"/>
+          <w:lang w:val="en-US"/>
+        </w:rPr>
+        <w:t>and</w:t>
+      </w:r>
+      <w:r>
+        <w:rPr>
+          <w:sz w:val="32"/>
+          <w:szCs w:val="32"/>
+          <w:lang w:val="en-US"/>
+        </w:rPr>
+        <w:t xml:space="preserve"> </w:t>
+      </w:r>
+      <w:r>
+        <w:rPr>
+          <w:rFonts w:hint="eastAsia"/>
+          <w:sz w:val="32"/>
+          <w:szCs w:val="32"/>
+          <w:lang w:val="en-US"/>
+        </w:rPr>
+        <w:t>setting</w:t>
+      </w:r>
+      <w:r>
+        <w:rPr>
+          <w:sz w:val="32"/>
+          <w:szCs w:val="32"/>
+          <w:lang w:val="en-US"/>
+        </w:rPr>
+        <w:t xml:space="preserve"> </w:t>
+      </w:r>
+      <w:r>
+        <w:rPr>
+          <w:rFonts w:hint="eastAsia"/>
+          <w:sz w:val="32"/>
+          <w:szCs w:val="32"/>
+          <w:lang w:val="en-US"/>
+        </w:rPr>
+        <w:t>the</w:t>
+      </w:r>
+      <w:r>
+        <w:rPr>
+          <w:sz w:val="32"/>
+          <w:szCs w:val="32"/>
+          <w:lang w:val="en-US"/>
+        </w:rPr>
+        <w:t xml:space="preserve"> </w:t>
+      </w:r>
+      <w:r>
+        <w:rPr>
+          <w:rFonts w:hint="eastAsia"/>
+          <w:sz w:val="32"/>
+          <w:szCs w:val="32"/>
+          <w:lang w:val="en-US"/>
+        </w:rPr>
+        <w:t>icon</w:t>
+      </w:r>
+      <w:r>
+        <w:rPr>
+          <w:sz w:val="32"/>
+          <w:szCs w:val="32"/>
+          <w:lang w:val="en-US"/>
+        </w:rPr>
+        <w:t xml:space="preserve"> </w:t>
+      </w:r>
+      <w:r>
+        <w:rPr>
+          <w:rFonts w:hint="eastAsia"/>
+          <w:sz w:val="32"/>
+          <w:szCs w:val="32"/>
+          <w:lang w:val="en-US"/>
+        </w:rPr>
+        <w:t>file</w:t>
+      </w:r>
+      <w:r>
+        <w:rPr>
+          <w:sz w:val="32"/>
+          <w:szCs w:val="32"/>
+          <w:lang w:val="en-US"/>
+        </w:rPr>
+        <w:t xml:space="preserve"> </w:t>
+      </w:r>
+      <w:r>
+        <w:rPr>
+          <w:rFonts w:hint="eastAsia"/>
+          <w:sz w:val="32"/>
+          <w:szCs w:val="32"/>
+          <w:lang w:val="en-US"/>
+        </w:rPr>
+        <w:t>directly</w:t>
+      </w:r>
+      <w:r>
+        <w:rPr>
+          <w:sz w:val="32"/>
+          <w:szCs w:val="32"/>
+          <w:lang w:val="en-US"/>
+        </w:rPr>
+        <w:t xml:space="preserve"> </w:t>
+      </w:r>
+      <w:r>
+        <w:rPr>
+          <w:rFonts w:hint="eastAsia"/>
+          <w:sz w:val="32"/>
+          <w:szCs w:val="32"/>
+          <w:lang w:val="en-US"/>
+        </w:rPr>
+        <w:t>to</w:t>
+      </w:r>
+      <w:r>
+        <w:rPr>
+          <w:sz w:val="32"/>
+          <w:szCs w:val="32"/>
+          <w:lang w:val="en-US"/>
+        </w:rPr>
+        <w:t xml:space="preserve"> </w:t>
+      </w:r>
+      <w:r>
+        <w:rPr>
+          <w:rFonts w:hint="eastAsia"/>
+          <w:sz w:val="32"/>
+          <w:szCs w:val="32"/>
+          <w:lang w:val="en-US"/>
+        </w:rPr>
+        <w:t>the</w:t>
+      </w:r>
+      <w:r>
+        <w:rPr>
+          <w:sz w:val="32"/>
+          <w:szCs w:val="32"/>
+          <w:lang w:val="en-US"/>
+        </w:rPr>
+        <w:t xml:space="preserve"> </w:t>
+      </w:r>
+      <w:r>
+        <w:rPr>
+          <w:rFonts w:hint="eastAsia"/>
+          <w:sz w:val="32"/>
+          <w:szCs w:val="32"/>
+          <w:lang w:val="en-US"/>
+        </w:rPr>
+        <w:t>project</w:t>
+      </w:r>
+      <w:r>
+        <w:rPr>
+          <w:sz w:val="32"/>
+          <w:szCs w:val="32"/>
+          <w:lang w:val="en-US"/>
+        </w:rPr>
+        <w:t xml:space="preserve">. Besides, some </w:t>
+      </w:r>
+      <w:r>
+        <w:rPr>
+          <w:rFonts w:hint="eastAsia"/>
+          <w:sz w:val="32"/>
+          <w:szCs w:val="32"/>
+          <w:lang w:val="en-US"/>
+        </w:rPr>
+        <w:t>functional</w:t>
+      </w:r>
+      <w:r>
+        <w:rPr>
+          <w:sz w:val="32"/>
+          <w:szCs w:val="32"/>
+          <w:lang w:val="en-US"/>
+        </w:rPr>
+        <w:t xml:space="preserve"> </w:t>
+      </w:r>
+      <w:r>
+        <w:rPr>
+          <w:rFonts w:hint="eastAsia"/>
+          <w:sz w:val="32"/>
+          <w:szCs w:val="32"/>
+          <w:lang w:val="en-US"/>
+        </w:rPr>
+        <w:t>icons</w:t>
+      </w:r>
+      <w:r>
+        <w:rPr>
+          <w:sz w:val="32"/>
+          <w:szCs w:val="32"/>
+          <w:lang w:val="en-US"/>
+        </w:rPr>
+        <w:t xml:space="preserve"> (e.g., back and replay) should be </w:t>
+      </w:r>
+      <w:r>
+        <w:rPr>
+          <w:rFonts w:hint="eastAsia"/>
+          <w:sz w:val="32"/>
+          <w:szCs w:val="32"/>
+          <w:lang w:val="en-US"/>
+        </w:rPr>
+        <w:t>prepared</w:t>
+      </w:r>
+      <w:r>
+        <w:rPr>
+          <w:sz w:val="32"/>
+          <w:szCs w:val="32"/>
+          <w:lang w:val="en-US"/>
+        </w:rPr>
+        <w:t xml:space="preserve"> </w:t>
+      </w:r>
+      <w:r>
+        <w:rPr>
+          <w:rFonts w:hint="eastAsia"/>
+          <w:sz w:val="32"/>
+          <w:szCs w:val="32"/>
+          <w:lang w:val="en-US"/>
+        </w:rPr>
+        <w:t>and</w:t>
+      </w:r>
+      <w:r>
+        <w:rPr>
+          <w:sz w:val="32"/>
+          <w:szCs w:val="32"/>
+          <w:lang w:val="en-US"/>
+        </w:rPr>
+        <w:t xml:space="preserve"> </w:t>
+      </w:r>
+      <w:r>
+        <w:rPr>
+          <w:rFonts w:hint="eastAsia"/>
+          <w:sz w:val="32"/>
+          <w:szCs w:val="32"/>
+          <w:lang w:val="en-US"/>
+        </w:rPr>
+        <w:t>well</w:t>
+      </w:r>
+      <w:r>
+        <w:rPr>
+          <w:sz w:val="32"/>
+          <w:szCs w:val="32"/>
+          <w:lang w:val="en-US"/>
+        </w:rPr>
+        <w:t xml:space="preserve"> </w:t>
+      </w:r>
+      <w:r>
+        <w:rPr>
+          <w:rFonts w:hint="eastAsia"/>
+          <w:sz w:val="32"/>
+          <w:szCs w:val="32"/>
+          <w:lang w:val="en-US"/>
+        </w:rPr>
+        <w:t>referenced</w:t>
+      </w:r>
+      <w:r>
+        <w:rPr>
+          <w:sz w:val="32"/>
+          <w:szCs w:val="32"/>
+          <w:lang w:val="en-US"/>
+        </w:rPr>
+        <w:t xml:space="preserve"> </w:t>
+      </w:r>
+      <w:r>
+        <w:rPr>
+          <w:rFonts w:hint="eastAsia"/>
+          <w:sz w:val="32"/>
+          <w:szCs w:val="32"/>
+          <w:lang w:val="en-US"/>
+        </w:rPr>
+        <w:t>in</w:t>
+      </w:r>
+      <w:r>
+        <w:rPr>
+          <w:sz w:val="32"/>
+          <w:szCs w:val="32"/>
+          <w:lang w:val="en-US"/>
+        </w:rPr>
+        <w:t xml:space="preserve"> </w:t>
+      </w:r>
+      <w:r>
+        <w:rPr>
+          <w:rFonts w:hint="eastAsia"/>
+          <w:sz w:val="32"/>
+          <w:szCs w:val="32"/>
+          <w:lang w:val="en-US"/>
+        </w:rPr>
+        <w:t>this</w:t>
+      </w:r>
+      <w:r>
+        <w:rPr>
+          <w:sz w:val="32"/>
+          <w:szCs w:val="32"/>
+          <w:lang w:val="en-US"/>
+        </w:rPr>
+        <w:t xml:space="preserve"> </w:t>
+      </w:r>
+      <w:r>
+        <w:rPr>
+          <w:rFonts w:hint="eastAsia"/>
+          <w:sz w:val="32"/>
+          <w:szCs w:val="32"/>
+          <w:lang w:val="en-US"/>
+        </w:rPr>
+        <w:t>task</w:t>
+      </w:r>
+      <w:r>
+        <w:rPr>
+          <w:rFonts w:hint="eastAsia"/>
+          <w:sz w:val="32"/>
+          <w:szCs w:val="32"/>
+          <w:lang w:val="en-US"/>
+        </w:rPr>
+        <w:t>.</w:t>
+      </w:r>
+    </w:p>
+    <w:p>
+      <w:pPr>
+        <w:rPr>
+          <w:sz w:val="40"/>
+          <w:szCs w:val="40"/>
+          <w:lang w:val="en-US"/>
+        </w:rPr>
+      </w:pPr>
+    </w:p>
+    <w:p>
+      <w:pPr>
+        <w:rPr>
+          <w:sz w:val="40"/>
+          <w:szCs w:val="40"/>
+          <w:lang w:val="en-US"/>
+        </w:rPr>
+      </w:pPr>
+      <w:r>
+        <w:rPr>
+          <w:rFonts w:hint="eastAsia"/>
+          <w:sz w:val="40"/>
+          <w:szCs w:val="40"/>
+          <w:lang w:val="en-US"/>
+        </w:rPr>
+        <w:t>Task</w:t>
+      </w:r>
+      <w:r>
+        <w:rPr>
+          <w:sz w:val="40"/>
+          <w:szCs w:val="40"/>
+          <w:lang w:val="en-US"/>
+        </w:rPr>
+        <w:t xml:space="preserve"> </w:t>
+      </w:r>
+      <w:r>
+        <w:rPr>
+          <w:sz w:val="40"/>
+          <w:szCs w:val="40"/>
+          <w:lang w:val="en-US"/>
+        </w:rPr>
+        <w:t>3</w:t>
+      </w:r>
+    </w:p>
+    <w:p>
+      <w:pPr>
+        <w:rPr>
+          <w:rFonts w:hint="eastAsia"/>
+          <w:sz w:val="32"/>
+          <w:szCs w:val="32"/>
+          <w:lang w:val="en-US"/>
+        </w:rPr>
+      </w:pPr>
+      <w:r>
+        <w:rPr>
+          <w:sz w:val="32"/>
+          <w:szCs w:val="32"/>
+          <w:lang w:val="en-US"/>
+        </w:rPr>
+        <w:t>T</w:t>
+      </w:r>
+      <w:r>
+        <w:rPr>
+          <w:rFonts w:hint="eastAsia"/>
+          <w:sz w:val="32"/>
+          <w:szCs w:val="32"/>
+          <w:lang w:val="en-US"/>
+        </w:rPr>
+        <w:t>his</w:t>
+      </w:r>
+      <w:r>
+        <w:rPr>
+          <w:sz w:val="32"/>
+          <w:szCs w:val="32"/>
+          <w:lang w:val="en-US"/>
+        </w:rPr>
+        <w:t xml:space="preserve"> </w:t>
+      </w:r>
+      <w:r>
+        <w:rPr>
+          <w:rFonts w:hint="eastAsia"/>
+          <w:sz w:val="32"/>
+          <w:szCs w:val="32"/>
+          <w:lang w:val="en-US"/>
+        </w:rPr>
+        <w:t>task</w:t>
+      </w:r>
+      <w:r>
+        <w:rPr>
+          <w:sz w:val="32"/>
+          <w:szCs w:val="32"/>
+          <w:lang w:val="en-US"/>
+        </w:rPr>
+        <w:t xml:space="preserve"> </w:t>
+      </w:r>
+      <w:r>
+        <w:rPr>
+          <w:rFonts w:hint="eastAsia"/>
+          <w:sz w:val="32"/>
+          <w:szCs w:val="32"/>
+          <w:lang w:val="en-US"/>
+        </w:rPr>
+        <w:t>is</w:t>
+      </w:r>
+      <w:r>
+        <w:rPr>
+          <w:sz w:val="32"/>
+          <w:szCs w:val="32"/>
+          <w:lang w:val="en-US"/>
+        </w:rPr>
+        <w:t xml:space="preserve"> </w:t>
+      </w:r>
+      <w:r>
+        <w:rPr>
+          <w:rFonts w:hint="eastAsia"/>
+          <w:sz w:val="32"/>
+          <w:szCs w:val="32"/>
+          <w:lang w:val="en-US"/>
+        </w:rPr>
+        <w:t>responsible</w:t>
+      </w:r>
+      <w:r>
+        <w:rPr>
+          <w:sz w:val="32"/>
+          <w:szCs w:val="32"/>
+          <w:lang w:val="en-US"/>
+        </w:rPr>
+        <w:t xml:space="preserve"> </w:t>
+      </w:r>
+      <w:r>
+        <w:rPr>
+          <w:rFonts w:hint="eastAsia"/>
+          <w:sz w:val="32"/>
+          <w:szCs w:val="32"/>
+          <w:lang w:val="en-US"/>
+        </w:rPr>
+        <w:t>for</w:t>
+      </w:r>
+      <w:r>
+        <w:rPr>
+          <w:sz w:val="32"/>
+          <w:szCs w:val="32"/>
+          <w:lang w:val="en-US"/>
+        </w:rPr>
+        <w:t xml:space="preserve"> </w:t>
+      </w:r>
+      <w:r>
+        <w:rPr>
+          <w:rFonts w:hint="eastAsia"/>
+          <w:sz w:val="32"/>
+          <w:szCs w:val="32"/>
+          <w:lang w:val="en-US"/>
+        </w:rPr>
+        <w:t>layout</w:t>
+      </w:r>
+      <w:r>
+        <w:rPr>
+          <w:rFonts w:hint="eastAsia"/>
+          <w:sz w:val="32"/>
+          <w:szCs w:val="32"/>
+          <w:lang w:val="en-US"/>
+        </w:rPr>
+        <w:t>ing</w:t>
+      </w:r>
+      <w:r>
+        <w:rPr>
+          <w:sz w:val="32"/>
+          <w:szCs w:val="32"/>
+          <w:lang w:val="en-US"/>
+        </w:rPr>
+        <w:t xml:space="preserve"> </w:t>
+      </w:r>
+      <w:r>
+        <w:rPr>
+          <w:rFonts w:hint="eastAsia"/>
+          <w:sz w:val="32"/>
+          <w:szCs w:val="32"/>
+          <w:lang w:val="en-US"/>
+        </w:rPr>
+        <w:t>the</w:t>
+      </w:r>
+      <w:r>
+        <w:rPr>
+          <w:sz w:val="32"/>
+          <w:szCs w:val="32"/>
+          <w:lang w:val="en-US"/>
+        </w:rPr>
+        <w:t xml:space="preserve"> </w:t>
+      </w:r>
+      <w:r>
+        <w:rPr>
+          <w:rFonts w:hint="eastAsia"/>
+          <w:sz w:val="32"/>
+          <w:szCs w:val="32"/>
+          <w:lang w:val="en-US"/>
+        </w:rPr>
+        <w:t>three</w:t>
+      </w:r>
+      <w:r>
+        <w:rPr>
+          <w:sz w:val="32"/>
+          <w:szCs w:val="32"/>
+          <w:lang w:val="en-US"/>
+        </w:rPr>
+        <w:t xml:space="preserve"> </w:t>
+      </w:r>
+      <w:r>
+        <w:rPr>
+          <w:rFonts w:hint="eastAsia"/>
+          <w:sz w:val="32"/>
+          <w:szCs w:val="32"/>
+          <w:lang w:val="en-US"/>
+        </w:rPr>
+        <w:t>activities</w:t>
+      </w:r>
+      <w:r>
+        <w:rPr>
+          <w:sz w:val="32"/>
+          <w:szCs w:val="32"/>
+          <w:lang w:val="en-US"/>
+        </w:rPr>
+        <w:t xml:space="preserve"> </w:t>
+      </w:r>
+      <w:r>
+        <w:rPr>
+          <w:rFonts w:hint="eastAsia"/>
+          <w:sz w:val="32"/>
+          <w:szCs w:val="32"/>
+          <w:lang w:val="en-US"/>
+        </w:rPr>
+        <w:t>mainly</w:t>
+      </w:r>
+      <w:r>
+        <w:rPr>
+          <w:sz w:val="32"/>
+          <w:szCs w:val="32"/>
+          <w:lang w:val="en-US"/>
+        </w:rPr>
+        <w:t xml:space="preserve"> </w:t>
+      </w:r>
+      <w:r>
+        <w:rPr>
+          <w:rFonts w:hint="eastAsia"/>
+          <w:sz w:val="32"/>
+          <w:szCs w:val="32"/>
+          <w:lang w:val="en-US"/>
+        </w:rPr>
+        <w:t>by</w:t>
+      </w:r>
+      <w:r>
+        <w:rPr>
+          <w:sz w:val="32"/>
+          <w:szCs w:val="32"/>
+          <w:lang w:val="en-US"/>
+        </w:rPr>
+        <w:t xml:space="preserve"> </w:t>
+      </w:r>
+      <w:r>
+        <w:rPr>
+          <w:rFonts w:hint="eastAsia"/>
+          <w:sz w:val="32"/>
+          <w:szCs w:val="32"/>
+          <w:lang w:val="en-US"/>
+        </w:rPr>
+        <w:t>modifying</w:t>
+      </w:r>
+      <w:r>
+        <w:rPr>
+          <w:sz w:val="32"/>
+          <w:szCs w:val="32"/>
+          <w:lang w:val="en-US"/>
+        </w:rPr>
+        <w:t xml:space="preserve"> </w:t>
+      </w:r>
+      <w:r>
+        <w:rPr>
+          <w:rFonts w:hint="eastAsia"/>
+          <w:sz w:val="32"/>
+          <w:szCs w:val="32"/>
+          <w:lang w:val="en-US"/>
+        </w:rPr>
+        <w:t>XML</w:t>
+      </w:r>
+      <w:r>
+        <w:rPr>
+          <w:sz w:val="32"/>
+          <w:szCs w:val="32"/>
+          <w:lang w:val="en-US"/>
+        </w:rPr>
+        <w:t xml:space="preserve"> </w:t>
+      </w:r>
+      <w:r>
+        <w:rPr>
+          <w:rFonts w:hint="eastAsia"/>
+          <w:sz w:val="32"/>
+          <w:szCs w:val="32"/>
+          <w:lang w:val="en-US"/>
+        </w:rPr>
+        <w:t>files</w:t>
+      </w:r>
+      <w:r>
+        <w:rPr>
+          <w:sz w:val="32"/>
+          <w:szCs w:val="32"/>
+          <w:lang w:val="en-US"/>
+        </w:rPr>
+        <w:t xml:space="preserve">. </w:t>
+      </w:r>
+      <w:r>
+        <w:rPr>
+          <w:rFonts w:hint="eastAsia"/>
+          <w:sz w:val="32"/>
+          <w:szCs w:val="32"/>
+          <w:lang w:val="en-US"/>
+        </w:rPr>
+        <w:t>Besides</w:t>
+      </w:r>
+      <w:r>
+        <w:rPr>
+          <w:sz w:val="32"/>
+          <w:szCs w:val="32"/>
+          <w:lang w:val="en-US"/>
+        </w:rPr>
+        <w:t xml:space="preserve">, some jumping </w:t>
+      </w:r>
+      <w:r>
+        <w:rPr>
+          <w:rFonts w:hint="eastAsia"/>
+          <w:sz w:val="32"/>
+          <w:szCs w:val="32"/>
+          <w:lang w:val="en-US"/>
+        </w:rPr>
+        <w:t>functionalists</w:t>
+      </w:r>
+      <w:r>
+        <w:rPr>
+          <w:sz w:val="32"/>
+          <w:szCs w:val="32"/>
+          <w:lang w:val="en-US"/>
+        </w:rPr>
+        <w:t xml:space="preserve">(e.g., tap back icon will bring to the start </w:t>
+      </w:r>
+      <w:r>
+        <w:rPr>
+          <w:rFonts w:hint="eastAsia"/>
+          <w:sz w:val="32"/>
+          <w:szCs w:val="32"/>
+          <w:lang w:val="en-US"/>
+        </w:rPr>
+        <w:t>activity</w:t>
+      </w:r>
+      <w:r>
+        <w:rPr>
+          <w:sz w:val="32"/>
+          <w:szCs w:val="32"/>
+          <w:lang w:val="en-US"/>
+        </w:rPr>
+        <w:t xml:space="preserve">) </w:t>
+      </w:r>
+      <w:r>
+        <w:rPr>
+          <w:rFonts w:hint="eastAsia"/>
+          <w:sz w:val="32"/>
+          <w:szCs w:val="32"/>
+          <w:lang w:val="en-US"/>
+        </w:rPr>
+        <w:t>should</w:t>
+      </w:r>
+      <w:r>
+        <w:rPr>
+          <w:sz w:val="32"/>
+          <w:szCs w:val="32"/>
+          <w:lang w:val="en-US"/>
+        </w:rPr>
+        <w:t xml:space="preserve"> </w:t>
+      </w:r>
+      <w:r>
+        <w:rPr>
+          <w:rFonts w:hint="eastAsia"/>
+          <w:sz w:val="32"/>
+          <w:szCs w:val="32"/>
+          <w:lang w:val="en-US"/>
+        </w:rPr>
+        <w:t>be</w:t>
+      </w:r>
+      <w:r>
+        <w:rPr>
+          <w:sz w:val="32"/>
+          <w:szCs w:val="32"/>
+          <w:lang w:val="en-US"/>
+        </w:rPr>
+        <w:t xml:space="preserve"> </w:t>
+      </w:r>
+      <w:r>
+        <w:rPr>
+          <w:rFonts w:hint="eastAsia"/>
+          <w:sz w:val="32"/>
+          <w:szCs w:val="32"/>
+          <w:lang w:val="en-US"/>
+        </w:rPr>
+        <w:t>done</w:t>
+      </w:r>
+      <w:r>
+        <w:rPr>
+          <w:sz w:val="32"/>
+          <w:szCs w:val="32"/>
+          <w:lang w:val="en-US"/>
+        </w:rPr>
+        <w:t xml:space="preserve"> </w:t>
+      </w:r>
+      <w:r>
+        <w:rPr>
+          <w:rFonts w:hint="eastAsia"/>
+          <w:sz w:val="32"/>
+          <w:szCs w:val="32"/>
+          <w:lang w:val="en-US"/>
+        </w:rPr>
+        <w:t>by</w:t>
+      </w:r>
+      <w:r>
+        <w:rPr>
+          <w:sz w:val="32"/>
+          <w:szCs w:val="32"/>
+          <w:lang w:val="en-US"/>
+        </w:rPr>
+        <w:t xml:space="preserve"> </w:t>
+      </w:r>
+      <w:r>
+        <w:rPr>
+          <w:rFonts w:hint="eastAsia"/>
+          <w:sz w:val="32"/>
+          <w:szCs w:val="32"/>
+          <w:lang w:val="en-US"/>
+        </w:rPr>
+        <w:t>adding</w:t>
+      </w:r>
+      <w:r>
+        <w:rPr>
+          <w:sz w:val="32"/>
+          <w:szCs w:val="32"/>
+          <w:lang w:val="en-US"/>
+        </w:rPr>
+        <w:t xml:space="preserve"> </w:t>
+      </w:r>
+      <w:r>
+        <w:rPr>
+          <w:rFonts w:hint="eastAsia"/>
+          <w:sz w:val="32"/>
+          <w:szCs w:val="32"/>
+          <w:lang w:val="en-US"/>
+        </w:rPr>
+        <w:t>some</w:t>
+      </w:r>
+      <w:r>
+        <w:rPr>
+          <w:sz w:val="32"/>
+          <w:szCs w:val="32"/>
+          <w:lang w:val="en-US"/>
+        </w:rPr>
+        <w:t xml:space="preserve"> </w:t>
+      </w:r>
+      <w:r>
+        <w:rPr>
+          <w:rFonts w:hint="eastAsia"/>
+          <w:sz w:val="32"/>
+          <w:szCs w:val="32"/>
+          <w:lang w:val="en-US"/>
+        </w:rPr>
+        <w:t>click</w:t>
+      </w:r>
+      <w:r>
+        <w:rPr>
+          <w:sz w:val="32"/>
+          <w:szCs w:val="32"/>
+          <w:lang w:val="en-US"/>
+        </w:rPr>
+        <w:t xml:space="preserve"> </w:t>
+      </w:r>
+      <w:r>
+        <w:rPr>
+          <w:rFonts w:hint="eastAsia"/>
+          <w:sz w:val="32"/>
+          <w:szCs w:val="32"/>
+          <w:lang w:val="en-US"/>
+        </w:rPr>
+        <w:t>or</w:t>
+      </w:r>
+      <w:r>
+        <w:rPr>
+          <w:sz w:val="32"/>
+          <w:szCs w:val="32"/>
+          <w:lang w:val="en-US"/>
+        </w:rPr>
+        <w:t xml:space="preserve"> </w:t>
+      </w:r>
+      <w:r>
+        <w:rPr>
+          <w:rFonts w:hint="eastAsia"/>
+          <w:sz w:val="32"/>
+          <w:szCs w:val="32"/>
+          <w:lang w:val="en-US"/>
+        </w:rPr>
+        <w:t>touch</w:t>
+      </w:r>
+      <w:r>
+        <w:rPr>
+          <w:sz w:val="32"/>
+          <w:szCs w:val="32"/>
+          <w:lang w:val="en-US"/>
+        </w:rPr>
+        <w:t xml:space="preserve"> </w:t>
+      </w:r>
+      <w:r>
+        <w:rPr>
+          <w:rFonts w:hint="eastAsia"/>
+          <w:sz w:val="32"/>
+          <w:szCs w:val="32"/>
+          <w:lang w:val="en-US"/>
+        </w:rPr>
+        <w:t>event</w:t>
+      </w:r>
+      <w:r>
+        <w:rPr>
+          <w:sz w:val="32"/>
+          <w:szCs w:val="32"/>
+          <w:lang w:val="en-US"/>
+        </w:rPr>
+        <w:t xml:space="preserve"> </w:t>
+      </w:r>
+      <w:r>
+        <w:rPr>
+          <w:rFonts w:hint="eastAsia"/>
+          <w:sz w:val="32"/>
+          <w:szCs w:val="32"/>
+          <w:lang w:val="en-US"/>
+        </w:rPr>
+        <w:t>handlers</w:t>
+      </w:r>
+      <w:r>
+        <w:rPr>
+          <w:sz w:val="32"/>
+          <w:szCs w:val="32"/>
+          <w:lang w:val="en-US"/>
+        </w:rPr>
+        <w:t xml:space="preserve"> </w:t>
+      </w:r>
+      <w:r>
+        <w:rPr>
+          <w:rFonts w:hint="eastAsia"/>
+          <w:sz w:val="32"/>
+          <w:szCs w:val="32"/>
+          <w:lang w:val="en-US"/>
+        </w:rPr>
+        <w:t>to</w:t>
+      </w:r>
+      <w:r>
+        <w:rPr>
+          <w:sz w:val="32"/>
+          <w:szCs w:val="32"/>
+          <w:lang w:val="en-US"/>
+        </w:rPr>
+        <w:t xml:space="preserve"> </w:t>
+      </w:r>
+      <w:r>
+        <w:rPr>
+          <w:rFonts w:hint="eastAsia"/>
+          <w:sz w:val="32"/>
+          <w:szCs w:val="32"/>
+          <w:lang w:val="en-US"/>
+        </w:rPr>
+        <w:t>implement</w:t>
+      </w:r>
+      <w:r>
+        <w:rPr>
+          <w:sz w:val="32"/>
+          <w:szCs w:val="32"/>
+          <w:lang w:val="en-US"/>
+        </w:rPr>
+        <w:t xml:space="preserve"> </w:t>
+      </w:r>
+      <w:r>
+        <w:rPr>
+          <w:rFonts w:hint="eastAsia"/>
+          <w:sz w:val="32"/>
+          <w:szCs w:val="32"/>
+          <w:lang w:val="en-US"/>
+        </w:rPr>
+        <w:t>the</w:t>
+      </w:r>
+      <w:r>
+        <w:rPr>
+          <w:sz w:val="32"/>
+          <w:szCs w:val="32"/>
+          <w:lang w:val="en-US"/>
+        </w:rPr>
+        <w:t xml:space="preserve"> </w:t>
+      </w:r>
+      <w:r>
+        <w:rPr>
+          <w:rFonts w:hint="eastAsia"/>
+          <w:sz w:val="32"/>
+          <w:szCs w:val="32"/>
+          <w:lang w:val="en-US"/>
+        </w:rPr>
+        <w:t>whole</w:t>
+      </w:r>
+      <w:r>
+        <w:rPr>
+          <w:sz w:val="32"/>
+          <w:szCs w:val="32"/>
+          <w:lang w:val="en-US"/>
+        </w:rPr>
+        <w:t xml:space="preserve"> </w:t>
+      </w:r>
+      <w:r>
+        <w:rPr>
+          <w:rFonts w:hint="eastAsia"/>
+          <w:sz w:val="32"/>
+          <w:szCs w:val="32"/>
+          <w:lang w:val="en-US"/>
+        </w:rPr>
+        <w:t>app</w:t>
+      </w:r>
+      <w:r>
+        <w:rPr>
+          <w:sz w:val="32"/>
+          <w:szCs w:val="32"/>
+          <w:lang w:val="en-US"/>
+        </w:rPr>
+        <w:t xml:space="preserve"> </w:t>
+      </w:r>
+      <w:r>
+        <w:rPr>
+          <w:rFonts w:hint="eastAsia"/>
+          <w:sz w:val="32"/>
+          <w:szCs w:val="32"/>
+          <w:lang w:val="en-US"/>
+        </w:rPr>
+        <w:t>using</w:t>
+      </w:r>
+      <w:r>
+        <w:rPr>
+          <w:sz w:val="32"/>
+          <w:szCs w:val="32"/>
+          <w:lang w:val="en-US"/>
+        </w:rPr>
+        <w:t xml:space="preserve"> </w:t>
+      </w:r>
+      <w:r>
+        <w:rPr>
+          <w:rFonts w:hint="eastAsia"/>
+          <w:sz w:val="32"/>
+          <w:szCs w:val="32"/>
+          <w:lang w:val="en-US"/>
+        </w:rPr>
+        <w:t>flow.</w:t>
+      </w:r>
+    </w:p>
+    <w:p>
+      <w:pPr>
+        <w:rPr>
+          <w:rFonts w:hint="eastAsia"/>
+          <w:sz w:val="40"/>
+          <w:szCs w:val="40"/>
+          <w:lang w:val="en-US"/>
+        </w:rPr>
+      </w:pPr>
+    </w:p>
+    <w:p>
+      <w:pPr>
+        <w:rPr>
+          <w:sz w:val="40"/>
+          <w:szCs w:val="40"/>
+          <w:lang w:val="en-US"/>
+        </w:rPr>
+      </w:pPr>
+      <w:r>
+        <w:rPr>
+          <w:rFonts w:hint="eastAsia"/>
+          <w:sz w:val="40"/>
+          <w:szCs w:val="40"/>
+          <w:lang w:val="en-US"/>
+        </w:rPr>
+        <w:t>Task</w:t>
+      </w:r>
+      <w:r>
+        <w:rPr>
+          <w:sz w:val="40"/>
+          <w:szCs w:val="40"/>
+          <w:lang w:val="en-US"/>
+        </w:rPr>
+        <w:t xml:space="preserve"> </w:t>
+      </w:r>
+      <w:r>
+        <w:rPr>
+          <w:sz w:val="40"/>
+          <w:szCs w:val="40"/>
+          <w:lang w:val="en-US"/>
+        </w:rPr>
+        <w:t>4</w:t>
+      </w:r>
+    </w:p>
+    <w:p>
+      <w:pPr>
+        <w:rPr>
+          <w:rFonts w:hint="eastAsia"/>
+          <w:sz w:val="32"/>
+          <w:szCs w:val="32"/>
+          <w:lang w:val="en-US"/>
+        </w:rPr>
+      </w:pPr>
+      <w:r>
+        <w:rPr>
+          <w:rFonts w:hint="eastAsia"/>
+          <w:sz w:val="32"/>
+          <w:szCs w:val="32"/>
+          <w:lang w:val="en-US"/>
+        </w:rPr>
+        <w:t>This</w:t>
+      </w:r>
+      <w:r>
+        <w:rPr>
+          <w:sz w:val="32"/>
+          <w:szCs w:val="32"/>
+          <w:lang w:val="en-US"/>
+        </w:rPr>
+        <w:t xml:space="preserve"> </w:t>
+      </w:r>
+      <w:r>
+        <w:rPr>
+          <w:rFonts w:hint="eastAsia"/>
+          <w:sz w:val="32"/>
+          <w:szCs w:val="32"/>
+          <w:lang w:val="en-US"/>
+        </w:rPr>
+        <w:t>task</w:t>
+      </w:r>
+      <w:r>
+        <w:rPr>
+          <w:sz w:val="32"/>
+          <w:szCs w:val="32"/>
+          <w:lang w:val="en-US"/>
+        </w:rPr>
+        <w:t xml:space="preserve"> </w:t>
+      </w:r>
+      <w:r>
+        <w:rPr>
+          <w:rFonts w:hint="eastAsia"/>
+          <w:sz w:val="32"/>
+          <w:szCs w:val="32"/>
+          <w:lang w:val="en-US"/>
+        </w:rPr>
+        <w:t>will</w:t>
+      </w:r>
+      <w:r>
+        <w:rPr>
+          <w:sz w:val="32"/>
+          <w:szCs w:val="32"/>
+          <w:lang w:val="en-US"/>
+        </w:rPr>
+        <w:t xml:space="preserve"> </w:t>
+      </w:r>
+      <w:r>
+        <w:rPr>
+          <w:rFonts w:hint="eastAsia"/>
+          <w:sz w:val="32"/>
+          <w:szCs w:val="32"/>
+          <w:lang w:val="en-US"/>
+        </w:rPr>
+        <w:t>mainly</w:t>
+      </w:r>
+      <w:r>
+        <w:rPr>
+          <w:sz w:val="32"/>
+          <w:szCs w:val="32"/>
+          <w:lang w:val="en-US"/>
+        </w:rPr>
+        <w:t xml:space="preserve"> </w:t>
+      </w:r>
+      <w:r>
+        <w:rPr>
+          <w:rFonts w:hint="eastAsia"/>
+          <w:sz w:val="32"/>
+          <w:szCs w:val="32"/>
+          <w:lang w:val="en-US"/>
+        </w:rPr>
+        <w:t>focus</w:t>
+      </w:r>
+      <w:r>
+        <w:rPr>
+          <w:sz w:val="32"/>
+          <w:szCs w:val="32"/>
+          <w:lang w:val="en-US"/>
+        </w:rPr>
+        <w:t xml:space="preserve"> </w:t>
+      </w:r>
+      <w:r>
+        <w:rPr>
+          <w:rFonts w:hint="eastAsia"/>
+          <w:sz w:val="32"/>
+          <w:szCs w:val="32"/>
+          <w:lang w:val="en-US"/>
+        </w:rPr>
+        <w:t>on</w:t>
+      </w:r>
+      <w:r>
+        <w:rPr>
+          <w:sz w:val="32"/>
+          <w:szCs w:val="32"/>
+          <w:lang w:val="en-US"/>
+        </w:rPr>
+        <w:t xml:space="preserve"> </w:t>
+      </w:r>
+      <w:r>
+        <w:rPr>
+          <w:rFonts w:hint="eastAsia"/>
+          <w:sz w:val="32"/>
+          <w:szCs w:val="32"/>
+          <w:lang w:val="en-US"/>
+        </w:rPr>
+        <w:t>redrawing</w:t>
+      </w:r>
+      <w:r>
+        <w:rPr>
+          <w:sz w:val="32"/>
+          <w:szCs w:val="32"/>
+          <w:lang w:val="en-US"/>
+        </w:rPr>
+        <w:t xml:space="preserve"> </w:t>
+      </w:r>
+      <w:r>
+        <w:rPr>
+          <w:rFonts w:hint="eastAsia"/>
+          <w:sz w:val="32"/>
+          <w:szCs w:val="32"/>
+          <w:lang w:val="en-US"/>
+        </w:rPr>
+        <w:t>all</w:t>
+      </w:r>
+      <w:r>
+        <w:rPr>
+          <w:sz w:val="32"/>
+          <w:szCs w:val="32"/>
+          <w:lang w:val="en-US"/>
+        </w:rPr>
+        <w:t xml:space="preserve"> </w:t>
+      </w:r>
+      <w:r>
+        <w:rPr>
+          <w:rFonts w:hint="eastAsia"/>
+          <w:sz w:val="32"/>
+          <w:szCs w:val="32"/>
+          <w:lang w:val="en-US"/>
+        </w:rPr>
+        <w:t>the</w:t>
+      </w:r>
+      <w:r>
+        <w:rPr>
+          <w:sz w:val="32"/>
+          <w:szCs w:val="32"/>
+          <w:lang w:val="en-US"/>
+        </w:rPr>
+        <w:t xml:space="preserve"> </w:t>
+      </w:r>
+      <w:r>
+        <w:rPr>
+          <w:rFonts w:hint="eastAsia"/>
+          <w:sz w:val="32"/>
+          <w:szCs w:val="32"/>
+          <w:lang w:val="en-US"/>
+        </w:rPr>
+        <w:t>objects</w:t>
+      </w:r>
+      <w:r>
+        <w:rPr>
+          <w:sz w:val="32"/>
+          <w:szCs w:val="32"/>
+          <w:lang w:val="en-US"/>
+        </w:rPr>
+        <w:t xml:space="preserve"> </w:t>
+      </w:r>
+      <w:r>
+        <w:rPr>
+          <w:rFonts w:hint="eastAsia"/>
+          <w:sz w:val="32"/>
+          <w:szCs w:val="32"/>
+          <w:lang w:val="en-US"/>
+        </w:rPr>
+        <w:t>in</w:t>
+      </w:r>
+      <w:r>
+        <w:rPr>
+          <w:sz w:val="32"/>
+          <w:szCs w:val="32"/>
+          <w:lang w:val="en-US"/>
+        </w:rPr>
+        <w:t xml:space="preserve"> </w:t>
+      </w:r>
+      <w:r>
+        <w:rPr>
+          <w:rFonts w:hint="eastAsia"/>
+          <w:sz w:val="32"/>
+          <w:szCs w:val="32"/>
+          <w:lang w:val="en-US"/>
+        </w:rPr>
+        <w:t>the</w:t>
+      </w:r>
+      <w:r>
+        <w:rPr>
+          <w:sz w:val="32"/>
+          <w:szCs w:val="32"/>
+          <w:lang w:val="en-US"/>
+        </w:rPr>
+        <w:t xml:space="preserve"> </w:t>
+      </w:r>
+      <w:r>
+        <w:rPr>
+          <w:rFonts w:hint="eastAsia"/>
+          <w:sz w:val="32"/>
+          <w:szCs w:val="32"/>
+          <w:lang w:val="en-US"/>
+        </w:rPr>
+        <w:t>canvas</w:t>
+      </w:r>
+      <w:r>
+        <w:rPr>
+          <w:sz w:val="32"/>
+          <w:szCs w:val="32"/>
+          <w:lang w:val="en-US"/>
+        </w:rPr>
+        <w:t xml:space="preserve"> </w:t>
+      </w:r>
+      <w:r>
+        <w:rPr>
+          <w:rFonts w:hint="eastAsia"/>
+          <w:sz w:val="32"/>
+          <w:szCs w:val="32"/>
+          <w:lang w:val="en-US"/>
+        </w:rPr>
+        <w:t>view</w:t>
+      </w:r>
+      <w:r>
+        <w:rPr>
+          <w:sz w:val="32"/>
+          <w:szCs w:val="32"/>
+          <w:lang w:val="en-US"/>
+        </w:rPr>
+        <w:t xml:space="preserve"> </w:t>
+      </w:r>
+      <w:r>
+        <w:rPr>
+          <w:rFonts w:hint="eastAsia"/>
+          <w:sz w:val="32"/>
+          <w:szCs w:val="32"/>
+          <w:lang w:val="en-US"/>
+        </w:rPr>
+        <w:t>to</w:t>
+      </w:r>
+      <w:r>
+        <w:rPr>
+          <w:sz w:val="32"/>
+          <w:szCs w:val="32"/>
+          <w:lang w:val="en-US"/>
+        </w:rPr>
+        <w:t xml:space="preserve"> </w:t>
+      </w:r>
+      <w:r>
+        <w:rPr>
+          <w:rFonts w:hint="eastAsia"/>
+          <w:sz w:val="32"/>
+          <w:szCs w:val="32"/>
+          <w:lang w:val="en-US"/>
+        </w:rPr>
+        <w:t>show</w:t>
+      </w:r>
+      <w:r>
+        <w:rPr>
+          <w:sz w:val="32"/>
+          <w:szCs w:val="32"/>
+          <w:lang w:val="en-US"/>
+        </w:rPr>
+        <w:t xml:space="preserve"> </w:t>
+      </w:r>
+      <w:r>
+        <w:rPr>
+          <w:rFonts w:hint="eastAsia"/>
+          <w:sz w:val="32"/>
+          <w:szCs w:val="32"/>
+          <w:lang w:val="en-US"/>
+        </w:rPr>
+        <w:t>the</w:t>
+      </w:r>
+      <w:r>
+        <w:rPr>
+          <w:sz w:val="32"/>
+          <w:szCs w:val="32"/>
+          <w:lang w:val="en-US"/>
+        </w:rPr>
+        <w:t xml:space="preserve"> </w:t>
+      </w:r>
+      <w:r>
+        <w:rPr>
+          <w:rFonts w:hint="eastAsia"/>
+          <w:sz w:val="32"/>
+          <w:szCs w:val="32"/>
+          <w:lang w:val="en-US"/>
+        </w:rPr>
+        <w:t>game</w:t>
+      </w:r>
+      <w:r>
+        <w:rPr>
+          <w:sz w:val="32"/>
+          <w:szCs w:val="32"/>
+          <w:lang w:val="en-US"/>
+        </w:rPr>
+        <w:t xml:space="preserve"> </w:t>
+      </w:r>
+      <w:r>
+        <w:rPr>
+          <w:rFonts w:hint="eastAsia"/>
+          <w:sz w:val="32"/>
+          <w:szCs w:val="32"/>
+          <w:lang w:val="en-US"/>
+        </w:rPr>
+        <w:t>play</w:t>
+      </w:r>
+      <w:r>
+        <w:rPr>
+          <w:sz w:val="32"/>
+          <w:szCs w:val="32"/>
+          <w:lang w:val="en-US"/>
+        </w:rPr>
+        <w:t xml:space="preserve"> </w:t>
+      </w:r>
+      <w:r>
+        <w:rPr>
+          <w:rFonts w:hint="eastAsia"/>
+          <w:sz w:val="32"/>
+          <w:szCs w:val="32"/>
+          <w:lang w:val="en-US"/>
+        </w:rPr>
+        <w:t>after</w:t>
+      </w:r>
+      <w:r>
+        <w:rPr>
+          <w:sz w:val="32"/>
+          <w:szCs w:val="32"/>
+          <w:lang w:val="en-US"/>
+        </w:rPr>
+        <w:t xml:space="preserve"> </w:t>
+      </w:r>
+      <w:r>
+        <w:rPr>
+          <w:rFonts w:hint="eastAsia"/>
+          <w:sz w:val="32"/>
+          <w:szCs w:val="32"/>
+          <w:lang w:val="en-US"/>
+        </w:rPr>
+        <w:t>user</w:t>
+      </w:r>
+      <w:r>
+        <w:rPr>
+          <w:sz w:val="32"/>
+          <w:szCs w:val="32"/>
+          <w:lang w:val="en-US"/>
+        </w:rPr>
+        <w:t xml:space="preserve"> </w:t>
+      </w:r>
+      <w:r>
+        <w:rPr>
+          <w:rFonts w:hint="eastAsia"/>
+          <w:sz w:val="32"/>
+          <w:szCs w:val="32"/>
+          <w:lang w:val="en-US"/>
+        </w:rPr>
+        <w:t>throwing</w:t>
+      </w:r>
+      <w:r>
+        <w:rPr>
+          <w:sz w:val="32"/>
+          <w:szCs w:val="32"/>
+          <w:lang w:val="en-US"/>
+        </w:rPr>
+        <w:t xml:space="preserve"> </w:t>
+      </w:r>
+      <w:r>
+        <w:rPr>
+          <w:rFonts w:hint="eastAsia"/>
+          <w:sz w:val="32"/>
+          <w:szCs w:val="32"/>
+          <w:lang w:val="en-US"/>
+        </w:rPr>
+        <w:t>the</w:t>
+      </w:r>
+      <w:r>
+        <w:rPr>
+          <w:sz w:val="32"/>
+          <w:szCs w:val="32"/>
+          <w:lang w:val="en-US"/>
+        </w:rPr>
+        <w:t xml:space="preserve"> </w:t>
+      </w:r>
+      <w:r>
+        <w:rPr>
+          <w:rFonts w:hint="eastAsia"/>
+          <w:sz w:val="32"/>
+          <w:szCs w:val="32"/>
+          <w:lang w:val="en-US"/>
+        </w:rPr>
+        <w:t>ball</w:t>
+      </w:r>
+      <w:r>
+        <w:rPr>
+          <w:rFonts w:hint="eastAsia"/>
+          <w:sz w:val="32"/>
+          <w:szCs w:val="32"/>
+          <w:lang w:val="en-US"/>
+        </w:rPr>
+        <w:t>,</w:t>
+      </w:r>
+      <w:r>
+        <w:rPr>
+          <w:sz w:val="32"/>
+          <w:szCs w:val="32"/>
+          <w:lang w:val="en-US"/>
+        </w:rPr>
+        <w:t xml:space="preserve"> </w:t>
+      </w:r>
+      <w:r>
+        <w:rPr>
+          <w:rFonts w:hint="eastAsia"/>
+          <w:sz w:val="32"/>
+          <w:szCs w:val="32"/>
+          <w:lang w:val="en-US"/>
+        </w:rPr>
+        <w:t>including</w:t>
+      </w:r>
+      <w:r>
+        <w:rPr>
+          <w:sz w:val="32"/>
+          <w:szCs w:val="32"/>
+          <w:lang w:val="en-US"/>
+        </w:rPr>
+        <w:t xml:space="preserve"> </w:t>
+      </w:r>
+      <w:r>
+        <w:rPr>
+          <w:rFonts w:hint="eastAsia"/>
+          <w:sz w:val="32"/>
+          <w:szCs w:val="32"/>
+          <w:lang w:val="en-US"/>
+        </w:rPr>
+        <w:t>ball</w:t>
+      </w:r>
+      <w:r>
+        <w:rPr>
+          <w:sz w:val="32"/>
+          <w:szCs w:val="32"/>
+          <w:lang w:val="en-US"/>
+        </w:rPr>
+        <w:t xml:space="preserve"> </w:t>
+      </w:r>
+      <w:r>
+        <w:rPr>
+          <w:sz w:val="32"/>
+          <w:szCs w:val="32"/>
+          <w:lang w:val="en-US"/>
+        </w:rPr>
+        <w:t xml:space="preserve">accelerated </w:t>
+      </w:r>
+      <w:r>
+        <w:rPr>
+          <w:rFonts w:hint="eastAsia"/>
+          <w:sz w:val="32"/>
+          <w:szCs w:val="32"/>
+          <w:lang w:val="en-US"/>
+        </w:rPr>
+        <w:t>and</w:t>
+      </w:r>
+      <w:r>
+        <w:rPr>
+          <w:sz w:val="32"/>
+          <w:szCs w:val="32"/>
+          <w:lang w:val="en-US"/>
+        </w:rPr>
+        <w:t xml:space="preserve"> </w:t>
+      </w:r>
+      <w:r>
+        <w:rPr>
+          <w:rFonts w:hint="eastAsia"/>
+          <w:sz w:val="32"/>
+          <w:szCs w:val="32"/>
+          <w:lang w:val="en-US"/>
+        </w:rPr>
+        <w:t>rebound</w:t>
+      </w:r>
+      <w:r>
+        <w:rPr>
+          <w:sz w:val="32"/>
+          <w:szCs w:val="32"/>
+          <w:lang w:val="en-US"/>
+        </w:rPr>
+        <w:t xml:space="preserve"> </w:t>
+      </w:r>
+      <w:r>
+        <w:rPr>
+          <w:sz w:val="32"/>
+          <w:szCs w:val="32"/>
+          <w:lang w:val="en-US"/>
+        </w:rPr>
+        <w:t>movement</w:t>
+      </w:r>
+      <w:r>
+        <w:rPr>
+          <w:rFonts w:hint="eastAsia"/>
+          <w:sz w:val="32"/>
+          <w:szCs w:val="32"/>
+          <w:lang w:val="en-US"/>
+        </w:rPr>
+        <w:t>s</w:t>
+      </w:r>
+      <w:r>
+        <w:rPr>
+          <w:rFonts w:hint="eastAsia"/>
+          <w:sz w:val="32"/>
+          <w:szCs w:val="32"/>
+          <w:lang w:val="en-US"/>
+        </w:rPr>
+        <w:t>.</w:t>
+      </w:r>
+      <w:r>
+        <w:rPr>
+          <w:sz w:val="32"/>
+          <w:szCs w:val="32"/>
+          <w:lang w:val="en-US"/>
+        </w:rPr>
+        <w:t xml:space="preserve"> </w:t>
+      </w:r>
+      <w:r>
+        <w:rPr>
+          <w:rFonts w:hint="eastAsia"/>
+          <w:sz w:val="32"/>
+          <w:szCs w:val="32"/>
+          <w:lang w:val="en-US"/>
+        </w:rPr>
+        <w:t>Also</w:t>
+      </w:r>
+      <w:r>
+        <w:rPr>
+          <w:sz w:val="32"/>
+          <w:szCs w:val="32"/>
+          <w:lang w:val="en-US"/>
+        </w:rPr>
+        <w:t xml:space="preserve"> </w:t>
+      </w:r>
+      <w:r>
+        <w:rPr>
+          <w:rFonts w:hint="eastAsia"/>
+          <w:sz w:val="32"/>
+          <w:szCs w:val="32"/>
+          <w:lang w:val="en-US"/>
+        </w:rPr>
+        <w:t>how</w:t>
+      </w:r>
+      <w:r>
+        <w:rPr>
+          <w:sz w:val="32"/>
+          <w:szCs w:val="32"/>
+          <w:lang w:val="en-US"/>
+        </w:rPr>
+        <w:t xml:space="preserve"> </w:t>
+      </w:r>
+      <w:r>
+        <w:rPr>
+          <w:rFonts w:hint="eastAsia"/>
+          <w:sz w:val="32"/>
+          <w:szCs w:val="32"/>
+          <w:lang w:val="en-US"/>
+        </w:rPr>
+        <w:t>the</w:t>
+      </w:r>
+      <w:r>
+        <w:rPr>
+          <w:sz w:val="32"/>
+          <w:szCs w:val="32"/>
+          <w:lang w:val="en-US"/>
+        </w:rPr>
+        <w:t xml:space="preserve"> </w:t>
+      </w:r>
+      <w:r>
+        <w:rPr>
+          <w:rFonts w:hint="eastAsia"/>
+          <w:sz w:val="32"/>
+          <w:szCs w:val="32"/>
+          <w:lang w:val="en-US"/>
+        </w:rPr>
+        <w:t>current</w:t>
+      </w:r>
+      <w:r>
+        <w:rPr>
+          <w:sz w:val="32"/>
+          <w:szCs w:val="32"/>
+          <w:lang w:val="en-US"/>
+        </w:rPr>
+        <w:t xml:space="preserve"> </w:t>
+      </w:r>
+      <w:r>
+        <w:rPr>
+          <w:rFonts w:hint="eastAsia"/>
+          <w:sz w:val="32"/>
+          <w:szCs w:val="32"/>
+          <w:lang w:val="en-US"/>
+        </w:rPr>
+        <w:t>play</w:t>
+      </w:r>
+      <w:r>
+        <w:rPr>
+          <w:sz w:val="32"/>
+          <w:szCs w:val="32"/>
+          <w:lang w:val="en-US"/>
+        </w:rPr>
+        <w:t xml:space="preserve"> starts and</w:t>
+      </w:r>
+      <w:r>
+        <w:rPr>
+          <w:sz w:val="32"/>
+          <w:szCs w:val="32"/>
+          <w:lang w:val="en-US"/>
+        </w:rPr>
+        <w:t xml:space="preserve"> </w:t>
+      </w:r>
+      <w:r>
+        <w:rPr>
+          <w:rFonts w:hint="eastAsia"/>
+          <w:sz w:val="32"/>
+          <w:szCs w:val="32"/>
+          <w:lang w:val="en-US"/>
+        </w:rPr>
+        <w:t>ends</w:t>
+      </w:r>
+      <w:r>
+        <w:rPr>
+          <w:sz w:val="32"/>
+          <w:szCs w:val="32"/>
+          <w:lang w:val="en-US"/>
+        </w:rPr>
+        <w:t xml:space="preserve"> </w:t>
+      </w:r>
+      <w:r>
+        <w:rPr>
+          <w:rFonts w:hint="eastAsia"/>
+          <w:sz w:val="32"/>
+          <w:szCs w:val="32"/>
+          <w:lang w:val="en-US"/>
+        </w:rPr>
+        <w:t>need</w:t>
+      </w:r>
+      <w:r>
+        <w:rPr>
+          <w:sz w:val="32"/>
+          <w:szCs w:val="32"/>
+          <w:lang w:val="en-US"/>
+        </w:rPr>
+        <w:t xml:space="preserve"> </w:t>
+      </w:r>
+      <w:r>
+        <w:rPr>
+          <w:rFonts w:hint="eastAsia"/>
+          <w:sz w:val="32"/>
+          <w:szCs w:val="32"/>
+          <w:lang w:val="en-US"/>
+        </w:rPr>
+        <w:t>to</w:t>
+      </w:r>
+      <w:r>
+        <w:rPr>
+          <w:sz w:val="32"/>
+          <w:szCs w:val="32"/>
+          <w:lang w:val="en-US"/>
+        </w:rPr>
+        <w:t xml:space="preserve"> </w:t>
+      </w:r>
+      <w:r>
+        <w:rPr>
+          <w:rFonts w:hint="eastAsia"/>
+          <w:sz w:val="32"/>
+          <w:szCs w:val="32"/>
+          <w:lang w:val="en-US"/>
+        </w:rPr>
+        <w:t>be</w:t>
+      </w:r>
+      <w:r>
+        <w:rPr>
+          <w:sz w:val="32"/>
+          <w:szCs w:val="32"/>
+          <w:lang w:val="en-US"/>
+        </w:rPr>
+        <w:t xml:space="preserve"> </w:t>
+      </w:r>
+      <w:r>
+        <w:rPr>
+          <w:rFonts w:hint="eastAsia"/>
+          <w:sz w:val="32"/>
+          <w:szCs w:val="32"/>
+          <w:lang w:val="en-US"/>
+        </w:rPr>
+        <w:t>done</w:t>
+      </w:r>
+      <w:r>
+        <w:rPr>
+          <w:sz w:val="32"/>
+          <w:szCs w:val="32"/>
+          <w:lang w:val="en-US"/>
+        </w:rPr>
+        <w:t>.</w:t>
+      </w:r>
+    </w:p>
+    <w:p>
+      <w:pPr>
+        <w:rPr>
+          <w:rFonts w:hint="eastAsia"/>
+          <w:sz w:val="40"/>
+          <w:szCs w:val="40"/>
+          <w:lang w:val="en-US"/>
+        </w:rPr>
+      </w:pPr>
+      <w:r>
+        <w:rPr>
+          <w:sz w:val="40"/>
+          <w:szCs w:val="40"/>
+          <w:lang w:val="en-US"/>
+        </w:rPr>
+        <w:t xml:space="preserve"> </w:t>
+      </w:r>
+    </w:p>
+    <w:p>
+      <w:pPr>
+        <w:rPr>
+          <w:sz w:val="40"/>
+          <w:szCs w:val="40"/>
+          <w:lang w:val="en-US"/>
+        </w:rPr>
+      </w:pPr>
+      <w:r>
+        <w:rPr>
+          <w:rFonts w:hint="eastAsia"/>
+          <w:sz w:val="40"/>
+          <w:szCs w:val="40"/>
+          <w:lang w:val="en-US"/>
+        </w:rPr>
+        <w:t>Task</w:t>
+      </w:r>
+      <w:r>
+        <w:rPr>
+          <w:sz w:val="40"/>
+          <w:szCs w:val="40"/>
+          <w:lang w:val="en-US"/>
+        </w:rPr>
+        <w:t xml:space="preserve"> </w:t>
+      </w:r>
+      <w:r>
+        <w:rPr>
+          <w:sz w:val="40"/>
+          <w:szCs w:val="40"/>
+          <w:lang w:val="en-US"/>
+        </w:rPr>
+        <w:t>5</w:t>
+      </w:r>
+    </w:p>
+    <w:p>
+      <w:pPr>
+        <w:rPr>
+          <w:rFonts w:hint="eastAsia"/>
+          <w:sz w:val="32"/>
+          <w:szCs w:val="32"/>
+          <w:lang w:val="en-US"/>
+        </w:rPr>
+      </w:pPr>
+      <w:r>
+        <w:rPr>
+          <w:rFonts w:hint="eastAsia"/>
+          <w:sz w:val="32"/>
+          <w:szCs w:val="32"/>
+          <w:lang w:val="en-US"/>
+        </w:rPr>
+        <w:t>This</w:t>
+      </w:r>
+      <w:r>
+        <w:rPr>
+          <w:sz w:val="32"/>
+          <w:szCs w:val="32"/>
+          <w:lang w:val="en-US"/>
+        </w:rPr>
+        <w:t xml:space="preserve"> </w:t>
+      </w:r>
+      <w:r>
+        <w:rPr>
+          <w:rFonts w:hint="eastAsia"/>
+          <w:sz w:val="32"/>
+          <w:szCs w:val="32"/>
+          <w:lang w:val="en-US"/>
+        </w:rPr>
+        <w:t>task</w:t>
+      </w:r>
+      <w:r>
+        <w:rPr>
+          <w:sz w:val="32"/>
+          <w:szCs w:val="32"/>
+          <w:lang w:val="en-US"/>
+        </w:rPr>
+        <w:t xml:space="preserve"> </w:t>
+      </w:r>
+      <w:r>
+        <w:rPr>
+          <w:rFonts w:hint="eastAsia"/>
+          <w:sz w:val="32"/>
+          <w:szCs w:val="32"/>
+          <w:lang w:val="en-US"/>
+        </w:rPr>
+        <w:t>is</w:t>
+      </w:r>
+      <w:r>
+        <w:rPr>
+          <w:sz w:val="32"/>
+          <w:szCs w:val="32"/>
+          <w:lang w:val="en-US"/>
+        </w:rPr>
+        <w:t xml:space="preserve"> </w:t>
+      </w:r>
+      <w:r>
+        <w:rPr>
+          <w:rFonts w:hint="eastAsia"/>
+          <w:sz w:val="32"/>
+          <w:szCs w:val="32"/>
+          <w:lang w:val="en-US"/>
+        </w:rPr>
+        <w:t>responsible</w:t>
+      </w:r>
+      <w:r>
+        <w:rPr>
+          <w:sz w:val="32"/>
+          <w:szCs w:val="32"/>
+          <w:lang w:val="en-US"/>
+        </w:rPr>
+        <w:t xml:space="preserve"> </w:t>
+      </w:r>
+      <w:r>
+        <w:rPr>
+          <w:rFonts w:hint="eastAsia"/>
+          <w:sz w:val="32"/>
+          <w:szCs w:val="32"/>
+          <w:lang w:val="en-US"/>
+        </w:rPr>
+        <w:t>for</w:t>
+      </w:r>
+      <w:r>
+        <w:rPr>
+          <w:sz w:val="32"/>
+          <w:szCs w:val="32"/>
+          <w:lang w:val="en-US"/>
+        </w:rPr>
+        <w:t xml:space="preserve"> </w:t>
+      </w:r>
+      <w:r>
+        <w:rPr>
+          <w:rFonts w:hint="eastAsia"/>
+          <w:sz w:val="32"/>
+          <w:szCs w:val="32"/>
+          <w:lang w:val="en-US"/>
+        </w:rPr>
+        <w:t>implementing</w:t>
+      </w:r>
+      <w:r>
+        <w:rPr>
+          <w:sz w:val="32"/>
+          <w:szCs w:val="32"/>
+          <w:lang w:val="en-US"/>
+        </w:rPr>
+        <w:t xml:space="preserve"> </w:t>
+      </w:r>
+      <w:r>
+        <w:rPr>
+          <w:rFonts w:hint="eastAsia"/>
+          <w:sz w:val="32"/>
+          <w:szCs w:val="32"/>
+          <w:lang w:val="en-US"/>
+        </w:rPr>
+        <w:t>the</w:t>
+      </w:r>
+      <w:r>
+        <w:rPr>
+          <w:sz w:val="32"/>
+          <w:szCs w:val="32"/>
+          <w:lang w:val="en-US"/>
+        </w:rPr>
+        <w:t xml:space="preserve"> </w:t>
+      </w:r>
+      <w:r>
+        <w:rPr>
+          <w:rFonts w:hint="eastAsia"/>
+          <w:sz w:val="32"/>
+          <w:szCs w:val="32"/>
+          <w:lang w:val="en-US"/>
+        </w:rPr>
+        <w:t>score</w:t>
+      </w:r>
+      <w:r>
+        <w:rPr>
+          <w:sz w:val="32"/>
+          <w:szCs w:val="32"/>
+          <w:lang w:val="en-US"/>
+        </w:rPr>
+        <w:t xml:space="preserve"> </w:t>
+      </w:r>
+      <w:r>
+        <w:rPr>
+          <w:rFonts w:hint="eastAsia"/>
+          <w:sz w:val="32"/>
+          <w:szCs w:val="32"/>
+          <w:lang w:val="en-US"/>
+        </w:rPr>
+        <w:t>system</w:t>
+      </w:r>
+      <w:r>
+        <w:rPr>
+          <w:sz w:val="32"/>
+          <w:szCs w:val="32"/>
+          <w:lang w:val="en-US"/>
+        </w:rPr>
+        <w:t xml:space="preserve"> </w:t>
+      </w:r>
+      <w:r>
+        <w:rPr>
+          <w:rFonts w:hint="eastAsia"/>
+          <w:sz w:val="32"/>
+          <w:szCs w:val="32"/>
+          <w:lang w:val="en-US"/>
+        </w:rPr>
+        <w:t>according</w:t>
+      </w:r>
+      <w:r>
+        <w:rPr>
+          <w:sz w:val="32"/>
+          <w:szCs w:val="32"/>
+          <w:lang w:val="en-US"/>
+        </w:rPr>
+        <w:t xml:space="preserve"> </w:t>
+      </w:r>
+      <w:r>
+        <w:rPr>
+          <w:rFonts w:hint="eastAsia"/>
+          <w:sz w:val="32"/>
+          <w:szCs w:val="32"/>
+          <w:lang w:val="en-US"/>
+        </w:rPr>
+        <w:t>to</w:t>
+      </w:r>
+      <w:r>
+        <w:rPr>
+          <w:sz w:val="32"/>
+          <w:szCs w:val="32"/>
+          <w:lang w:val="en-US"/>
+        </w:rPr>
+        <w:t xml:space="preserve"> </w:t>
+      </w:r>
+      <w:r>
+        <w:rPr>
+          <w:rFonts w:hint="eastAsia"/>
+          <w:sz w:val="32"/>
+          <w:szCs w:val="32"/>
+          <w:lang w:val="en-US"/>
+        </w:rPr>
+        <w:t>the</w:t>
+      </w:r>
+      <w:r>
+        <w:rPr>
+          <w:sz w:val="32"/>
+          <w:szCs w:val="32"/>
+          <w:lang w:val="en-US"/>
+        </w:rPr>
+        <w:t xml:space="preserve"> </w:t>
+      </w:r>
+      <w:r>
+        <w:rPr>
+          <w:rFonts w:hint="eastAsia"/>
+          <w:sz w:val="32"/>
+          <w:szCs w:val="32"/>
+          <w:lang w:val="en-US"/>
+        </w:rPr>
+        <w:t>game</w:t>
+      </w:r>
+      <w:r>
+        <w:rPr>
+          <w:sz w:val="32"/>
+          <w:szCs w:val="32"/>
+          <w:lang w:val="en-US"/>
+        </w:rPr>
+        <w:t xml:space="preserve"> </w:t>
+      </w:r>
+      <w:r>
+        <w:rPr>
+          <w:rFonts w:hint="eastAsia"/>
+          <w:sz w:val="32"/>
+          <w:szCs w:val="32"/>
+          <w:lang w:val="en-US"/>
+        </w:rPr>
+        <w:t>play</w:t>
+      </w:r>
+      <w:r>
+        <w:rPr>
+          <w:sz w:val="32"/>
+          <w:szCs w:val="32"/>
+          <w:lang w:val="en-US"/>
+        </w:rPr>
+        <w:t xml:space="preserve"> </w:t>
+      </w:r>
+      <w:r>
+        <w:rPr>
+          <w:rFonts w:hint="eastAsia"/>
+          <w:sz w:val="32"/>
+          <w:szCs w:val="32"/>
+          <w:lang w:val="en-US"/>
+        </w:rPr>
+        <w:t>in</w:t>
+      </w:r>
+      <w:r>
+        <w:rPr>
+          <w:sz w:val="32"/>
+          <w:szCs w:val="32"/>
+          <w:lang w:val="en-US"/>
+        </w:rPr>
+        <w:t xml:space="preserve"> </w:t>
+      </w:r>
+      <w:r>
+        <w:rPr>
+          <w:rFonts w:hint="eastAsia"/>
+          <w:sz w:val="32"/>
+          <w:szCs w:val="32"/>
+          <w:lang w:val="en-US"/>
+        </w:rPr>
+        <w:t>Task</w:t>
+      </w:r>
+      <w:r>
+        <w:rPr>
+          <w:sz w:val="32"/>
+          <w:szCs w:val="32"/>
+          <w:lang w:val="en-US"/>
+        </w:rPr>
+        <w:t xml:space="preserve"> 4</w:t>
+      </w:r>
+      <w:r>
+        <w:rPr>
+          <w:rFonts w:hint="eastAsia"/>
+          <w:sz w:val="32"/>
+          <w:szCs w:val="32"/>
+          <w:lang w:val="en-US"/>
+        </w:rPr>
+        <w:t>,</w:t>
+      </w:r>
+      <w:r>
+        <w:rPr>
+          <w:sz w:val="32"/>
+          <w:szCs w:val="32"/>
+          <w:lang w:val="en-US"/>
+        </w:rPr>
+        <w:t xml:space="preserve"> those score should be stored in local </w:t>
+      </w:r>
+      <w:r>
+        <w:rPr>
+          <w:rFonts w:hint="eastAsia"/>
+          <w:sz w:val="32"/>
+          <w:szCs w:val="32"/>
+          <w:lang w:val="en-US"/>
+        </w:rPr>
+        <w:t>variables</w:t>
+      </w:r>
+      <w:r>
+        <w:rPr>
+          <w:sz w:val="32"/>
+          <w:szCs w:val="32"/>
+          <w:lang w:val="en-US"/>
+        </w:rPr>
+        <w:t xml:space="preserve">, top 5 scores should be shown in the score </w:t>
+      </w:r>
+      <w:r>
+        <w:rPr>
+          <w:rFonts w:hint="eastAsia"/>
+          <w:sz w:val="32"/>
+          <w:szCs w:val="32"/>
+          <w:lang w:val="en-US"/>
+        </w:rPr>
+        <w:t>activities</w:t>
+      </w:r>
+      <w:r>
+        <w:rPr>
+          <w:sz w:val="32"/>
+          <w:szCs w:val="32"/>
+          <w:lang w:val="en-US"/>
+        </w:rPr>
+        <w:t xml:space="preserve"> </w:t>
+      </w:r>
+      <w:r>
+        <w:rPr>
+          <w:rFonts w:hint="eastAsia"/>
+          <w:sz w:val="32"/>
+          <w:szCs w:val="32"/>
+          <w:lang w:val="en-US"/>
+        </w:rPr>
+        <w:t>after</w:t>
+      </w:r>
+      <w:r>
+        <w:rPr>
+          <w:sz w:val="32"/>
+          <w:szCs w:val="32"/>
+          <w:lang w:val="en-US"/>
+        </w:rPr>
+        <w:t xml:space="preserve"> </w:t>
+      </w:r>
+      <w:r>
+        <w:rPr>
+          <w:rFonts w:hint="eastAsia"/>
+          <w:sz w:val="32"/>
+          <w:szCs w:val="32"/>
+          <w:lang w:val="en-US"/>
+        </w:rPr>
+        <w:t>tapping</w:t>
+      </w:r>
+      <w:r>
+        <w:rPr>
+          <w:sz w:val="32"/>
+          <w:szCs w:val="32"/>
+          <w:lang w:val="en-US"/>
+        </w:rPr>
+        <w:t xml:space="preserve"> </w:t>
+      </w:r>
+      <w:r>
+        <w:rPr>
+          <w:rFonts w:hint="eastAsia"/>
+          <w:sz w:val="32"/>
+          <w:szCs w:val="32"/>
+          <w:lang w:val="en-US"/>
+        </w:rPr>
+        <w:t>the</w:t>
+      </w:r>
+      <w:r>
+        <w:rPr>
+          <w:sz w:val="32"/>
+          <w:szCs w:val="32"/>
+          <w:lang w:val="en-US"/>
+        </w:rPr>
+        <w:t xml:space="preserve"> </w:t>
+      </w:r>
+      <w:r>
+        <w:rPr>
+          <w:rFonts w:hint="eastAsia"/>
+          <w:sz w:val="32"/>
+          <w:szCs w:val="32"/>
+          <w:lang w:val="en-US"/>
+        </w:rPr>
+        <w:t>score</w:t>
+      </w:r>
+      <w:r>
+        <w:rPr>
+          <w:sz w:val="32"/>
+          <w:szCs w:val="32"/>
+          <w:lang w:val="en-US"/>
+        </w:rPr>
+        <w:t xml:space="preserve"> </w:t>
+      </w:r>
+      <w:r>
+        <w:rPr>
+          <w:rFonts w:hint="eastAsia"/>
+          <w:sz w:val="32"/>
+          <w:szCs w:val="32"/>
+          <w:lang w:val="en-US"/>
+        </w:rPr>
+        <w:t>icon</w:t>
+      </w:r>
+      <w:r>
+        <w:rPr>
+          <w:rFonts w:hint="eastAsia"/>
+          <w:sz w:val="32"/>
+          <w:szCs w:val="32"/>
+          <w:lang w:val="en-US"/>
+        </w:rPr>
+        <w:t xml:space="preserve"> with</w:t>
+      </w:r>
+      <w:r>
+        <w:rPr>
+          <w:sz w:val="32"/>
+          <w:szCs w:val="32"/>
+          <w:lang w:val="en-US"/>
+        </w:rPr>
+        <w:t xml:space="preserve"> </w:t>
+      </w:r>
+      <w:r>
+        <w:rPr>
+          <w:rFonts w:hint="eastAsia"/>
+          <w:sz w:val="32"/>
+          <w:szCs w:val="32"/>
+          <w:lang w:val="en-US"/>
+        </w:rPr>
+        <w:t>player</w:t>
+      </w:r>
+      <w:r>
+        <w:rPr>
+          <w:sz w:val="32"/>
+          <w:szCs w:val="32"/>
+          <w:lang w:val="en-US"/>
+        </w:rPr>
+        <w:t xml:space="preserve"> </w:t>
+      </w:r>
+      <w:r>
+        <w:rPr>
+          <w:rFonts w:hint="eastAsia"/>
+          <w:sz w:val="32"/>
+          <w:szCs w:val="32"/>
+          <w:lang w:val="en-US"/>
+        </w:rPr>
+        <w:t>name</w:t>
+      </w:r>
+      <w:r>
+        <w:rPr>
+          <w:sz w:val="32"/>
+          <w:szCs w:val="32"/>
+          <w:lang w:val="en-US"/>
+        </w:rPr>
+        <w:t>, score, rank</w:t>
+      </w:r>
+      <w:r>
+        <w:rPr>
+          <w:sz w:val="32"/>
+          <w:szCs w:val="32"/>
+          <w:lang w:val="en-US"/>
+        </w:rPr>
+        <w:t xml:space="preserve">, </w:t>
+      </w:r>
+      <w:r>
+        <w:rPr>
+          <w:sz w:val="32"/>
+          <w:szCs w:val="32"/>
+          <w:lang w:val="en-US"/>
+        </w:rPr>
+        <w:t>etc.</w:t>
+      </w:r>
+    </w:p>
+    <w:p>
+      <w:pPr>
+        <w:rPr>
+          <w:sz w:val="40"/>
+          <w:szCs w:val="40"/>
+          <w:lang w:val="en-US"/>
+        </w:rPr>
+      </w:pPr>
+    </w:p>
+    <w:p>
+      <w:pPr>
+        <w:rPr>
+          <w:b/>
+          <w:bCs/>
+          <w:sz w:val="36"/>
+          <w:szCs w:val="36"/>
+          <w:lang w:val="en-US"/>
+        </w:rPr>
+      </w:pPr>
+    </w:p>
+    <w:p>
+      <w:pPr>
+        <w:rPr>
+          <w:b/>
+          <w:bCs/>
+          <w:sz w:val="36"/>
+          <w:szCs w:val="36"/>
+          <w:lang w:val="en-US"/>
+        </w:rPr>
+      </w:pPr>
+      <w:r>
+        <w:rPr>
+          <w:rFonts w:hint="eastAsia"/>
+          <w:b/>
+          <w:bCs/>
+          <w:sz w:val="36"/>
+          <w:szCs w:val="36"/>
+          <w:lang w:val="en-US"/>
+        </w:rPr>
+        <w:t>References</w:t>
+      </w:r>
+    </w:p>
+    <w:p>
+      <w:pPr>
+        <w:rPr>
+          <w:rFonts w:hint="eastAsia"/>
+          <w:b/>
+          <w:bCs/>
+          <w:sz w:val="36"/>
+          <w:szCs w:val="36"/>
           <w:lang w:val="en-US"/>
         </w:rPr>
       </w:pPr>
@@ -1757,6 +4929,7 @@
   <w:style w:type="paragraph" w:default="1" w:styleId="Normal">
     <w:name w:val="Normal"/>
     <w:qFormat/>
+    <w:rsid w:val="00167C57"/>
   </w:style>
   <w:style w:type="paragraph" w:styleId="Heading1">
     <w:name w:val="heading 1"/>

</xml_diff>